<commit_message>
Answered questions and completed document
</commit_message>
<xml_diff>
--- a/personal_portfolio_plan.docx
+++ b/personal_portfolio_plan.docx
@@ -1,6 +1,6 @@
 
 <file path=word/document.xml><?xml version="1.0" encoding="utf-8"?>
-<w:document xmlns:wpc="http://schemas.microsoft.com/office/word/2010/wordprocessingCanvas" xmlns:cx="http://schemas.microsoft.com/office/drawing/2014/chartex" xmlns:cx1="http://schemas.microsoft.com/office/drawing/2015/9/8/chartex" xmlns:cx2="http://schemas.microsoft.com/office/drawing/2015/10/21/chartex" xmlns:cx3="http://schemas.microsoft.com/office/drawing/2016/5/9/chartex" xmlns:cx4="http://schemas.microsoft.com/office/drawing/2016/5/10/chartex" xmlns:cx5="http://schemas.microsoft.com/office/drawing/2016/5/11/chartex" xmlns:cx6="http://schemas.microsoft.com/office/drawing/2016/5/12/chartex" xmlns:cx7="http://schemas.microsoft.com/office/drawing/2016/5/13/chartex" xmlns:cx8="http://schemas.microsoft.com/office/drawing/2016/5/14/chartex" xmlns:mc="http://schemas.openxmlformats.org/markup-compatibility/2006" xmlns:aink="http://schemas.microsoft.com/office/drawing/2016/ink" xmlns:am3d="http://schemas.microsoft.com/office/drawing/2017/model3d" xmlns:o="urn:schemas-microsoft-com:office:office" xmlns:r="http://schemas.openxmlformats.org/officeDocument/2006/relationships" xmlns:m="http://schemas.openxmlformats.org/officeDocument/2006/math" xmlns:v="urn:schemas-microsoft-com:vml" xmlns:wp14="http://schemas.microsoft.com/office/word/2010/wordprocessingDrawing" xmlns:wp="http://schemas.openxmlformats.org/drawingml/2006/wordprocessingDrawing" xmlns:w10="urn:schemas-microsoft-com:office:word" xmlns:w="http://schemas.openxmlformats.org/wordprocessingml/2006/main" xmlns:w14="http://schemas.microsoft.com/office/word/2010/wordml" xmlns:w15="http://schemas.microsoft.com/office/word/2012/wordml" xmlns:w16cid="http://schemas.microsoft.com/office/word/2016/wordml/cid" xmlns:w16se="http://schemas.microsoft.com/office/word/2015/wordml/symex" xmlns:wpg="http://schemas.microsoft.com/office/word/2010/wordprocessingGroup" xmlns:wpi="http://schemas.microsoft.com/office/word/2010/wordprocessingInk" xmlns:wne="http://schemas.microsoft.com/office/word/2006/wordml" xmlns:wps="http://schemas.microsoft.com/office/word/2010/wordprocessingShape" mc:Ignorable="w14 w15 w16se w16cid wp14">
+<w:document xmlns:wpc="http://schemas.microsoft.com/office/word/2010/wordprocessingCanvas" xmlns:cx="http://schemas.microsoft.com/office/drawing/2014/chartex" xmlns:cx1="http://schemas.microsoft.com/office/drawing/2015/9/8/chartex" xmlns:cx2="http://schemas.microsoft.com/office/drawing/2015/10/21/chartex" xmlns:cx3="http://schemas.microsoft.com/office/drawing/2016/5/9/chartex" xmlns:cx4="http://schemas.microsoft.com/office/drawing/2016/5/10/chartex" xmlns:cx5="http://schemas.microsoft.com/office/drawing/2016/5/11/chartex" xmlns:cx6="http://schemas.microsoft.com/office/drawing/2016/5/12/chartex" xmlns:cx7="http://schemas.microsoft.com/office/drawing/2016/5/13/chartex" xmlns:cx8="http://schemas.microsoft.com/office/drawing/2016/5/14/chartex" xmlns:mc="http://schemas.openxmlformats.org/markup-compatibility/2006" xmlns:aink="http://schemas.microsoft.com/office/drawing/2016/ink" xmlns:am3d="http://schemas.microsoft.com/office/drawing/2017/model3d" xmlns:o="urn:schemas-microsoft-com:office:office" xmlns:oel="http://schemas.microsoft.com/office/2019/extlst" xmlns:r="http://schemas.openxmlformats.org/officeDocument/2006/relationships" xmlns:m="http://schemas.openxmlformats.org/officeDocument/2006/math" xmlns:v="urn:schemas-microsoft-com:vml" xmlns:wp14="http://schemas.microsoft.com/office/word/2010/wordprocessingDrawing" xmlns:wp="http://schemas.openxmlformats.org/drawingml/2006/wordprocessingDrawing" xmlns:w10="urn:schemas-microsoft-com:office:word" xmlns:w="http://schemas.openxmlformats.org/wordprocessingml/2006/main" xmlns:w14="http://schemas.microsoft.com/office/word/2010/wordml" xmlns:w15="http://schemas.microsoft.com/office/word/2012/wordml" xmlns:w16cex="http://schemas.microsoft.com/office/word/2018/wordml/cex" xmlns:w16cid="http://schemas.microsoft.com/office/word/2016/wordml/cid" xmlns:w16="http://schemas.microsoft.com/office/word/2018/wordml" xmlns:w16sdtdh="http://schemas.microsoft.com/office/word/2020/wordml/sdtdatahash" xmlns:w16se="http://schemas.microsoft.com/office/word/2015/wordml/symex" xmlns:wpg="http://schemas.microsoft.com/office/word/2010/wordprocessingGroup" xmlns:wpi="http://schemas.microsoft.com/office/word/2010/wordprocessingInk" xmlns:wne="http://schemas.microsoft.com/office/word/2006/wordml" xmlns:wps="http://schemas.microsoft.com/office/word/2010/wordprocessingShape" mc:Ignorable="w14 w15 w16se w16cid w16 w16cex w16sdtdh wp14">
   <w:body>
     <w:p>
       <w:pPr>
@@ -30,6 +30,9 @@
       <w:r>
         <w:t>:</w:t>
       </w:r>
+      <w:r>
+        <w:t xml:space="preserve"> Sean Coyle</w:t>
+      </w:r>
     </w:p>
     <w:p/>
     <w:p>
@@ -55,18 +58,63 @@
       <w:r>
         <w:t>Idea 1:</w:t>
       </w:r>
+      <w:r>
+        <w:t xml:space="preserve"> The website that I</w:t>
+      </w:r>
+      <w:r>
+        <w:t xml:space="preserve"> have in mind correlates with a project I am working on in another class (Software En</w:t>
+      </w:r>
+      <w:r>
+        <w:t>gineering Practice)</w:t>
+      </w:r>
+      <w:r>
+        <w:t>. It will be a host website for a series of educational games.</w:t>
+      </w:r>
     </w:p>
     <w:p/>
     <w:p>
       <w:r>
         <w:t>Idea 2:</w:t>
       </w:r>
+      <w:r>
+        <w:t xml:space="preserve"> </w:t>
+      </w:r>
+      <w:r>
+        <w:t xml:space="preserve">There will be different capabilities for logging in that will give you access to different subpages as well, for example, an instructor page that will </w:t>
+      </w:r>
+      <w:r>
+        <w:t>allow</w:t>
+      </w:r>
+      <w:r>
+        <w:t xml:space="preserve"> a teacher/professor to track progress of the students as they work.</w:t>
+      </w:r>
+      <w:r>
+        <w:t xml:space="preserve"> Students will be able to play/access the games to be able to utilize the capabilities of them within the engine</w:t>
+      </w:r>
+      <w:r>
+        <w:t>. There will also be an alternative “guest” entity that will allow for people not to be logged in to an account or require and affiliation to a classroom.</w:t>
+      </w:r>
     </w:p>
     <w:p/>
     <w:p>
       <w:r>
         <w:t xml:space="preserve">Idea 3: </w:t>
       </w:r>
+      <w:r>
+        <w:t>The main page w</w:t>
+      </w:r>
+      <w:r>
+        <w:t xml:space="preserve">ill include a list of all games that are accessible </w:t>
+      </w:r>
+      <w:r>
+        <w:t>to the user. This will involve a graphic that promotes the game and an attached text box that shows the title and description of the game</w:t>
+      </w:r>
+      <w:r>
+        <w:t>. The homepage will also have a bar at the top that allows for access to different materials, such as educational worksheets, informational</w:t>
+      </w:r>
+      <w:r>
+        <w:t xml:space="preserve"> pages, and different accessibility features for those who may have difficulty using default settings. There will also be a section for tracking progress, both with a student and an educator interface that show different information.</w:t>
+      </w:r>
     </w:p>
     <w:p/>
     <w:p>
@@ -76,37 +124,27 @@
       <w:r>
         <w:t>:</w:t>
       </w:r>
+      <w:r>
+        <w:t xml:space="preserve"> The student interface w</w:t>
+      </w:r>
+      <w:r>
+        <w:t>ill show an overall scope of the student as they play and progress through the games. One something has been completed inside of the game, it will update a database that will then push that information to be updated and displayed on the HTML platform</w:t>
+      </w:r>
+      <w:r>
+        <w:t>. Similarly, the teacher database will do the same, but for all students rather than just an individual progress measurement.</w:t>
+      </w:r>
     </w:p>
     <w:p/>
     <w:p>
       <w:r>
         <w:t>Idea 5:</w:t>
       </w:r>
-    </w:p>
-    <w:p>
-      <w:pPr>
-        <w:spacing w:line="240" w:lineRule="auto"/>
-      </w:pPr>
-    </w:p>
-    <w:p>
-      <w:pPr>
-        <w:spacing w:line="240" w:lineRule="auto"/>
-      </w:pPr>
-    </w:p>
-    <w:p>
-      <w:pPr>
-        <w:spacing w:line="240" w:lineRule="auto"/>
-      </w:pPr>
-    </w:p>
-    <w:p>
-      <w:pPr>
-        <w:spacing w:line="240" w:lineRule="auto"/>
-      </w:pPr>
-    </w:p>
-    <w:p>
-      <w:pPr>
-        <w:spacing w:line="240" w:lineRule="auto"/>
-      </w:pPr>
+      <w:r>
+        <w:t xml:space="preserve"> Design </w:t>
+      </w:r>
+      <w:r>
+        <w:t>will have to be inclusive of some sort of relation to the NWMSU logos, coloring, and different style guides and design, as the goal is for this to be hosted and accessed through the NWMSU website and hosted through our servers.</w:t>
+      </w:r>
     </w:p>
     <w:p>
       <w:pPr>
@@ -218,6 +256,9 @@
             <w:pPr>
               <w:cnfStyle w:val="000000100000" w:firstRow="0" w:lastRow="0" w:firstColumn="0" w:lastColumn="0" w:oddVBand="0" w:evenVBand="0" w:oddHBand="1" w:evenHBand="0" w:firstRowFirstColumn="0" w:firstRowLastColumn="0" w:lastRowFirstColumn="0" w:lastRowLastColumn="0"/>
             </w:pPr>
+            <w:r>
+              <w:t>To create an educational/fun platform to host games for student and teachers to improve interaction in the classroom.</w:t>
+            </w:r>
           </w:p>
         </w:tc>
       </w:tr>
@@ -257,6 +298,9 @@
             <w:pPr>
               <w:cnfStyle w:val="000000000000" w:firstRow="0" w:lastRow="0" w:firstColumn="0" w:lastColumn="0" w:oddVBand="0" w:evenVBand="0" w:oddHBand="0" w:evenHBand="0" w:firstRowFirstColumn="0" w:firstRowLastColumn="0" w:lastRowFirstColumn="0" w:lastRowLastColumn="0"/>
             </w:pPr>
+            <w:r>
+              <w:t>Ages 16-19, or late high school to early college students.</w:t>
+            </w:r>
           </w:p>
         </w:tc>
       </w:tr>
@@ -297,6 +341,24 @@
             <w:pPr>
               <w:cnfStyle w:val="000000100000" w:firstRow="0" w:lastRow="0" w:firstColumn="0" w:lastColumn="0" w:oddVBand="0" w:evenVBand="0" w:oddHBand="1" w:evenHBand="0" w:firstRowFirstColumn="0" w:firstRowLastColumn="0" w:lastRowFirstColumn="0" w:lastRowLastColumn="0"/>
             </w:pPr>
+            <w:r>
+              <w:t>Game</w:t>
+            </w:r>
+            <w:r>
+              <w:t xml:space="preserve"> graphic</w:t>
+            </w:r>
+            <w:r>
+              <w:t>s</w:t>
+            </w:r>
+            <w:r>
+              <w:t>, NWMSU logos</w:t>
+            </w:r>
+            <w:r>
+              <w:t>, “progress bars”</w:t>
+            </w:r>
+            <w:r>
+              <w:t>, etc.</w:t>
+            </w:r>
           </w:p>
         </w:tc>
       </w:tr>
@@ -336,6 +398,12 @@
             <w:pPr>
               <w:cnfStyle w:val="000000000000" w:firstRow="0" w:lastRow="0" w:firstColumn="0" w:lastColumn="0" w:oddVBand="0" w:evenVBand="0" w:oddHBand="0" w:evenHBand="0" w:firstRowFirstColumn="0" w:firstRowLastColumn="0" w:lastRowFirstColumn="0" w:lastRowLastColumn="0"/>
             </w:pPr>
+            <w:r>
+              <w:t xml:space="preserve">The colors associated with the university mainly, being green, white, </w:t>
+            </w:r>
+            <w:r>
+              <w:t>and some shades of blue, as used on the university’s main pages already. The goal is to be able to cleanly implement these features with what exists.</w:t>
+            </w:r>
           </w:p>
         </w:tc>
       </w:tr>
@@ -376,6 +444,9 @@
             <w:pPr>
               <w:cnfStyle w:val="000000100000" w:firstRow="0" w:lastRow="0" w:firstColumn="0" w:lastColumn="0" w:oddVBand="0" w:evenVBand="0" w:oddHBand="1" w:evenHBand="0" w:firstRowFirstColumn="0" w:firstRowLastColumn="0" w:lastRowFirstColumn="0" w:lastRowLastColumn="0"/>
             </w:pPr>
+            <w:r>
+              <w:t>The text used will be in proper fonts, size 10 or larger, to allow for reading access to the visually impaired, as well as lacking flashing or strobing lights, to avoid issues with light sensitive individuals.</w:t>
+            </w:r>
           </w:p>
         </w:tc>
       </w:tr>
@@ -415,6 +486,9 @@
             <w:pPr>
               <w:cnfStyle w:val="000000000000" w:firstRow="0" w:lastRow="0" w:firstColumn="0" w:lastColumn="0" w:oddVBand="0" w:evenVBand="0" w:oddHBand="0" w:evenHBand="0" w:firstRowFirstColumn="0" w:firstRowLastColumn="0" w:lastRowFirstColumn="0" w:lastRowLastColumn="0"/>
             </w:pPr>
+            <w:r>
+              <w:t>For the scope of this class, at least a demo graphic for the sake of class performance within the 6 week period allowed, but also some further work outside of class as well to implement in actual features once they have been completed.</w:t>
+            </w:r>
           </w:p>
         </w:tc>
       </w:tr>
@@ -464,19 +538,1068 @@
       <w:r>
         <w:t>your</w:t>
       </w:r>
-      <w:bookmarkStart w:id="0" w:name="_GoBack"/>
-      <w:bookmarkEnd w:id="0"/>
       <w:r>
         <w:t xml:space="preserve"> home page below</w:t>
       </w:r>
       <w:r>
         <w:t>.</w:t>
+      </w:r>
+    </w:p>
+    <w:p>
+      <w:r>
+        <w:rPr>
+          <w:noProof/>
+        </w:rPr>
+        <mc:AlternateContent>
+          <mc:Choice Requires="wps">
+            <w:drawing>
+              <wp:anchor distT="0" distB="0" distL="114300" distR="114300" simplePos="0" relativeHeight="251659264" behindDoc="0" locked="0" layoutInCell="1" allowOverlap="1" wp14:anchorId="57917362" wp14:editId="7F73CE54">
+                <wp:simplePos x="0" y="0"/>
+                <wp:positionH relativeFrom="column">
+                  <wp:posOffset>-10795</wp:posOffset>
+                </wp:positionH>
+                <wp:positionV relativeFrom="paragraph">
+                  <wp:posOffset>195580</wp:posOffset>
+                </wp:positionV>
+                <wp:extent cx="8936990" cy="5263515"/>
+                <wp:effectExtent l="0" t="0" r="16510" b="13335"/>
+                <wp:wrapNone/>
+                <wp:docPr id="1086047661" name="Rectangle 1"/>
+                <wp:cNvGraphicFramePr/>
+                <a:graphic xmlns:a="http://schemas.openxmlformats.org/drawingml/2006/main">
+                  <a:graphicData uri="http://schemas.microsoft.com/office/word/2010/wordprocessingShape">
+                    <wps:wsp>
+                      <wps:cNvSpPr/>
+                      <wps:spPr>
+                        <a:xfrm>
+                          <a:off x="0" y="0"/>
+                          <a:ext cx="8936990" cy="5263515"/>
+                        </a:xfrm>
+                        <a:prstGeom prst="rect">
+                          <a:avLst/>
+                        </a:prstGeom>
+                      </wps:spPr>
+                      <wps:style>
+                        <a:lnRef idx="2">
+                          <a:schemeClr val="accent1">
+                            <a:shade val="15000"/>
+                          </a:schemeClr>
+                        </a:lnRef>
+                        <a:fillRef idx="1">
+                          <a:schemeClr val="accent1"/>
+                        </a:fillRef>
+                        <a:effectRef idx="0">
+                          <a:schemeClr val="accent1"/>
+                        </a:effectRef>
+                        <a:fontRef idx="minor">
+                          <a:schemeClr val="lt1"/>
+                        </a:fontRef>
+                      </wps:style>
+                      <wps:bodyPr rot="0" spcFirstLastPara="0" vertOverflow="overflow" horzOverflow="overflow" vert="horz" wrap="square" lIns="91440" tIns="45720" rIns="91440" bIns="45720" numCol="1" spcCol="0" rtlCol="0" fromWordArt="0" anchor="ctr" anchorCtr="0" forceAA="0" compatLnSpc="1">
+                        <a:prstTxWarp prst="textNoShape">
+                          <a:avLst/>
+                        </a:prstTxWarp>
+                        <a:noAutofit/>
+                      </wps:bodyPr>
+                    </wps:wsp>
+                  </a:graphicData>
+                </a:graphic>
+              </wp:anchor>
+            </w:drawing>
+          </mc:Choice>
+          <mc:Fallback>
+            <w:pict>
+              <v:rect w14:anchorId="17684140" id="Rectangle 1" o:spid="_x0000_s1026" style="position:absolute;margin-left:-.85pt;margin-top:15.4pt;width:703.7pt;height:414.45pt;z-index:251659264;visibility:visible;mso-wrap-style:square;mso-wrap-distance-left:9pt;mso-wrap-distance-top:0;mso-wrap-distance-right:9pt;mso-wrap-distance-bottom:0;mso-position-horizontal:absolute;mso-position-horizontal-relative:text;mso-position-vertical:absolute;mso-position-vertical-relative:text;v-text-anchor:middle" o:gfxdata="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" fillcolor="#5b9bd5 [3204]" strokecolor="#091723 [484]" strokeweight="1pt"/>
+            </w:pict>
+          </mc:Fallback>
+        </mc:AlternateContent>
+      </w:r>
+      <w:r>
+        <w:rPr>
+          <w:noProof/>
+        </w:rPr>
+        <mc:AlternateContent>
+          <mc:Choice Requires="wps">
+            <w:drawing>
+              <wp:anchor distT="45720" distB="45720" distL="114300" distR="114300" simplePos="0" relativeHeight="251666432" behindDoc="0" locked="0" layoutInCell="1" allowOverlap="1" wp14:anchorId="21CF21D4" wp14:editId="36CF12E7">
+                <wp:simplePos x="0" y="0"/>
+                <wp:positionH relativeFrom="column">
+                  <wp:posOffset>7533640</wp:posOffset>
+                </wp:positionH>
+                <wp:positionV relativeFrom="paragraph">
+                  <wp:posOffset>195580</wp:posOffset>
+                </wp:positionV>
+                <wp:extent cx="1391920" cy="889635"/>
+                <wp:effectExtent l="0" t="0" r="17780" b="24765"/>
+                <wp:wrapSquare wrapText="bothSides"/>
+                <wp:docPr id="590674835" name="Text Box 2"/>
+                <wp:cNvGraphicFramePr>
+                  <a:graphicFrameLocks xmlns:a="http://schemas.openxmlformats.org/drawingml/2006/main"/>
+                </wp:cNvGraphicFramePr>
+                <a:graphic xmlns:a="http://schemas.openxmlformats.org/drawingml/2006/main">
+                  <a:graphicData uri="http://schemas.microsoft.com/office/word/2010/wordprocessingShape">
+                    <wps:wsp>
+                      <wps:cNvSpPr txBox="1">
+                        <a:spLocks noChangeArrowheads="1"/>
+                      </wps:cNvSpPr>
+                      <wps:spPr bwMode="auto">
+                        <a:xfrm>
+                          <a:off x="0" y="0"/>
+                          <a:ext cx="1391920" cy="889635"/>
+                        </a:xfrm>
+                        <a:prstGeom prst="rect">
+                          <a:avLst/>
+                        </a:prstGeom>
+                        <a:solidFill>
+                          <a:srgbClr val="FFFFFF"/>
+                        </a:solidFill>
+                        <a:ln w="9525">
+                          <a:solidFill>
+                            <a:srgbClr val="000000"/>
+                          </a:solidFill>
+                          <a:miter lim="800000"/>
+                          <a:headEnd/>
+                          <a:tailEnd/>
+                        </a:ln>
+                      </wps:spPr>
+                      <wps:txbx>
+                        <w:txbxContent>
+                          <w:p>
+                            <w:pPr>
+                              <w:rPr>
+                                <w:sz w:val="26"/>
+                                <w:szCs w:val="26"/>
+                              </w:rPr>
+                            </w:pPr>
+                            <w:r>
+                              <w:rPr>
+                                <w:sz w:val="26"/>
+                                <w:szCs w:val="26"/>
+                              </w:rPr>
+                              <w:t>&lt;Interactive Menu Dropdown Icon Here&gt;</w:t>
+                            </w:r>
+                          </w:p>
+                        </w:txbxContent>
+                      </wps:txbx>
+                      <wps:bodyPr rot="0" vert="horz" wrap="square" lIns="91440" tIns="45720" rIns="91440" bIns="45720" anchor="t" anchorCtr="0">
+                        <a:noAutofit/>
+                      </wps:bodyPr>
+                    </wps:wsp>
+                  </a:graphicData>
+                </a:graphic>
+                <wp14:sizeRelH relativeFrom="margin">
+                  <wp14:pctWidth>0</wp14:pctWidth>
+                </wp14:sizeRelH>
+                <wp14:sizeRelV relativeFrom="margin">
+                  <wp14:pctHeight>0</wp14:pctHeight>
+                </wp14:sizeRelV>
+              </wp:anchor>
+            </w:drawing>
+          </mc:Choice>
+          <mc:Fallback>
+            <w:pict>
+              <v:shapetype w14:anchorId="21CF21D4" id="_x0000_t202" coordsize="21600,21600" o:spt="202" path="m,l,21600r21600,l21600,xe">
+                <v:stroke joinstyle="miter"/>
+                <v:path gradientshapeok="t" o:connecttype="rect"/>
+              </v:shapetype>
+              <v:shape id="Text Box 2" o:spid="_x0000_s1026" type="#_x0000_t202" style="position:absolute;margin-left:593.2pt;margin-top:15.4pt;width:109.6pt;height:70.05pt;z-index:251666432;visibility:visible;mso-wrap-style:square;mso-width-percent:0;mso-height-percent:0;mso-wrap-distance-left:9pt;mso-wrap-distance-top:3.6pt;mso-wrap-distance-right:9pt;mso-wrap-distance-bottom:3.6pt;mso-position-horizontal:absolute;mso-position-horizontal-relative:text;mso-position-vertical:absolute;mso-position-vertical-relative:text;mso-width-percent:0;mso-height-percent:0;mso-width-relative:margin;mso-height-relative:margin;v-text-anchor:top" o:gfxdata="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">
+                <v:textbox>
+                  <w:txbxContent>
+                    <w:p>
+                      <w:pPr>
+                        <w:rPr>
+                          <w:sz w:val="26"/>
+                          <w:szCs w:val="26"/>
+                        </w:rPr>
+                      </w:pPr>
+                      <w:r>
+                        <w:rPr>
+                          <w:sz w:val="26"/>
+                          <w:szCs w:val="26"/>
+                        </w:rPr>
+                        <w:t>&lt;Interactive Menu Dropdown Icon Here&gt;</w:t>
+                      </w:r>
+                    </w:p>
+                  </w:txbxContent>
+                </v:textbox>
+                <w10:wrap type="square"/>
+              </v:shape>
+            </w:pict>
+          </mc:Fallback>
+        </mc:AlternateContent>
+      </w:r>
+      <w:r>
+        <w:rPr>
+          <w:noProof/>
+        </w:rPr>
+        <mc:AlternateContent>
+          <mc:Choice Requires="wps">
+            <w:drawing>
+              <wp:anchor distT="45720" distB="45720" distL="114300" distR="114300" simplePos="0" relativeHeight="251664384" behindDoc="0" locked="0" layoutInCell="1" allowOverlap="1" wp14:anchorId="5F76F4F3" wp14:editId="5912A9AD">
+                <wp:simplePos x="0" y="0"/>
+                <wp:positionH relativeFrom="column">
+                  <wp:posOffset>1323340</wp:posOffset>
+                </wp:positionH>
+                <wp:positionV relativeFrom="paragraph">
+                  <wp:posOffset>179705</wp:posOffset>
+                </wp:positionV>
+                <wp:extent cx="5573395" cy="906145"/>
+                <wp:effectExtent l="0" t="0" r="27305" b="27305"/>
+                <wp:wrapSquare wrapText="bothSides"/>
+                <wp:docPr id="1683542974" name="Text Box 2"/>
+                <wp:cNvGraphicFramePr>
+                  <a:graphicFrameLocks xmlns:a="http://schemas.openxmlformats.org/drawingml/2006/main"/>
+                </wp:cNvGraphicFramePr>
+                <a:graphic xmlns:a="http://schemas.openxmlformats.org/drawingml/2006/main">
+                  <a:graphicData uri="http://schemas.microsoft.com/office/word/2010/wordprocessingShape">
+                    <wps:wsp>
+                      <wps:cNvSpPr txBox="1">
+                        <a:spLocks noChangeArrowheads="1"/>
+                      </wps:cNvSpPr>
+                      <wps:spPr bwMode="auto">
+                        <a:xfrm>
+                          <a:off x="0" y="0"/>
+                          <a:ext cx="5573395" cy="906145"/>
+                        </a:xfrm>
+                        <a:prstGeom prst="rect">
+                          <a:avLst/>
+                        </a:prstGeom>
+                        <a:solidFill>
+                          <a:srgbClr val="FFFFFF"/>
+                        </a:solidFill>
+                        <a:ln w="9525">
+                          <a:solidFill>
+                            <a:srgbClr val="000000"/>
+                          </a:solidFill>
+                          <a:miter lim="800000"/>
+                          <a:headEnd/>
+                          <a:tailEnd/>
+                        </a:ln>
+                      </wps:spPr>
+                      <wps:txbx>
+                        <w:txbxContent>
+                          <w:p>
+                            <w:pPr>
+                              <w:rPr>
+                                <w:color w:val="000000" w:themeColor="text1"/>
+                                <w:sz w:val="56"/>
+                                <w:szCs w:val="56"/>
+                                <w14:shadow w14:blurRad="38100" w14:dist="19050" w14:dir="2700000" w14:sx="100000" w14:sy="100000" w14:kx="0" w14:ky="0" w14:algn="tl">
+                                  <w14:schemeClr w14:val="dk1">
+                                    <w14:alpha w14:val="60000"/>
+                                  </w14:schemeClr>
+                                </w14:shadow>
+                                <w14:textOutline w14:w="0" w14:cap="flat" w14:cmpd="sng" w14:algn="ctr">
+                                  <w14:noFill/>
+                                  <w14:prstDash w14:val="solid"/>
+                                  <w14:round/>
+                                </w14:textOutline>
+                              </w:rPr>
+                            </w:pPr>
+                            <w:r>
+                              <w:rPr>
+                                <w:color w:val="000000" w:themeColor="text1"/>
+                                <w:sz w:val="56"/>
+                                <w:szCs w:val="56"/>
+                                <w14:shadow w14:blurRad="38100" w14:dist="19050" w14:dir="2700000" w14:sx="100000" w14:sy="100000" w14:kx="0" w14:ky="0" w14:algn="tl">
+                                  <w14:schemeClr w14:val="dk1">
+                                    <w14:alpha w14:val="60000"/>
+                                  </w14:schemeClr>
+                                </w14:shadow>
+                                <w14:textOutline w14:w="0" w14:cap="flat" w14:cmpd="sng" w14:algn="ctr">
+                                  <w14:noFill/>
+                                  <w14:prstDash w14:val="solid"/>
+                                  <w14:round/>
+                                </w14:textOutline>
+                              </w:rPr>
+                              <w:t>Department of Natural Sciences</w:t>
+                            </w:r>
+                          </w:p>
+                        </w:txbxContent>
+                      </wps:txbx>
+                      <wps:bodyPr rot="0" vert="horz" wrap="square" lIns="91440" tIns="45720" rIns="91440" bIns="45720" anchor="t" anchorCtr="0">
+                        <a:noAutofit/>
+                      </wps:bodyPr>
+                    </wps:wsp>
+                  </a:graphicData>
+                </a:graphic>
+                <wp14:sizeRelH relativeFrom="margin">
+                  <wp14:pctWidth>0</wp14:pctWidth>
+                </wp14:sizeRelH>
+                <wp14:sizeRelV relativeFrom="margin">
+                  <wp14:pctHeight>0</wp14:pctHeight>
+                </wp14:sizeRelV>
+              </wp:anchor>
+            </w:drawing>
+          </mc:Choice>
+          <mc:Fallback>
+            <w:pict>
+              <v:shape w14:anchorId="5F76F4F3" id="_x0000_s1027" type="#_x0000_t202" style="position:absolute;margin-left:104.2pt;margin-top:14.15pt;width:438.85pt;height:71.35pt;z-index:251664384;visibility:visible;mso-wrap-style:square;mso-width-percent:0;mso-height-percent:0;mso-wrap-distance-left:9pt;mso-wrap-distance-top:3.6pt;mso-wrap-distance-right:9pt;mso-wrap-distance-bottom:3.6pt;mso-position-horizontal:absolute;mso-position-horizontal-relative:text;mso-position-vertical:absolute;mso-position-vertical-relative:text;mso-width-percent:0;mso-height-percent:0;mso-width-relative:margin;mso-height-relative:margin;v-text-anchor:top" o:gfxdata="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">
+                <v:textbox>
+                  <w:txbxContent>
+                    <w:p>
+                      <w:pPr>
+                        <w:rPr>
+                          <w:color w:val="000000" w:themeColor="text1"/>
+                          <w:sz w:val="56"/>
+                          <w:szCs w:val="56"/>
+                          <w14:shadow w14:blurRad="38100" w14:dist="19050" w14:dir="2700000" w14:sx="100000" w14:sy="100000" w14:kx="0" w14:ky="0" w14:algn="tl">
+                            <w14:schemeClr w14:val="dk1">
+                              <w14:alpha w14:val="60000"/>
+                            </w14:schemeClr>
+                          </w14:shadow>
+                          <w14:textOutline w14:w="0" w14:cap="flat" w14:cmpd="sng" w14:algn="ctr">
+                            <w14:noFill/>
+                            <w14:prstDash w14:val="solid"/>
+                            <w14:round/>
+                          </w14:textOutline>
+                        </w:rPr>
+                      </w:pPr>
+                      <w:r>
+                        <w:rPr>
+                          <w:color w:val="000000" w:themeColor="text1"/>
+                          <w:sz w:val="56"/>
+                          <w:szCs w:val="56"/>
+                          <w14:shadow w14:blurRad="38100" w14:dist="19050" w14:dir="2700000" w14:sx="100000" w14:sy="100000" w14:kx="0" w14:ky="0" w14:algn="tl">
+                            <w14:schemeClr w14:val="dk1">
+                              <w14:alpha w14:val="60000"/>
+                            </w14:schemeClr>
+                          </w14:shadow>
+                          <w14:textOutline w14:w="0" w14:cap="flat" w14:cmpd="sng" w14:algn="ctr">
+                            <w14:noFill/>
+                            <w14:prstDash w14:val="solid"/>
+                            <w14:round/>
+                          </w14:textOutline>
+                        </w:rPr>
+                        <w:t>Department of Natural Sciences</w:t>
+                      </w:r>
+                    </w:p>
+                  </w:txbxContent>
+                </v:textbox>
+                <w10:wrap type="square"/>
+              </v:shape>
+            </w:pict>
+          </mc:Fallback>
+        </mc:AlternateContent>
+      </w:r>
+      <w:r>
+        <w:rPr>
+          <w:noProof/>
+        </w:rPr>
+        <mc:AlternateContent>
+          <mc:Choice Requires="wps">
+            <w:drawing>
+              <wp:anchor distT="45720" distB="45720" distL="114300" distR="114300" simplePos="0" relativeHeight="251662336" behindDoc="0" locked="0" layoutInCell="1" allowOverlap="1" wp14:anchorId="113E3E61" wp14:editId="3FF8914C">
+                <wp:simplePos x="0" y="0"/>
+                <wp:positionH relativeFrom="column">
+                  <wp:posOffset>-12092</wp:posOffset>
+                </wp:positionH>
+                <wp:positionV relativeFrom="paragraph">
+                  <wp:posOffset>179705</wp:posOffset>
+                </wp:positionV>
+                <wp:extent cx="1343660" cy="906145"/>
+                <wp:effectExtent l="0" t="0" r="27940" b="27305"/>
+                <wp:wrapSquare wrapText="bothSides"/>
+                <wp:docPr id="217" name="Text Box 2"/>
+                <wp:cNvGraphicFramePr>
+                  <a:graphicFrameLocks xmlns:a="http://schemas.openxmlformats.org/drawingml/2006/main"/>
+                </wp:cNvGraphicFramePr>
+                <a:graphic xmlns:a="http://schemas.openxmlformats.org/drawingml/2006/main">
+                  <a:graphicData uri="http://schemas.microsoft.com/office/word/2010/wordprocessingShape">
+                    <wps:wsp>
+                      <wps:cNvSpPr txBox="1">
+                        <a:spLocks noChangeArrowheads="1"/>
+                      </wps:cNvSpPr>
+                      <wps:spPr bwMode="auto">
+                        <a:xfrm>
+                          <a:off x="0" y="0"/>
+                          <a:ext cx="1343660" cy="906145"/>
+                        </a:xfrm>
+                        <a:prstGeom prst="rect">
+                          <a:avLst/>
+                        </a:prstGeom>
+                        <a:solidFill>
+                          <a:srgbClr val="FFFFFF"/>
+                        </a:solidFill>
+                        <a:ln w="9525">
+                          <a:solidFill>
+                            <a:srgbClr val="000000"/>
+                          </a:solidFill>
+                          <a:miter lim="800000"/>
+                          <a:headEnd/>
+                          <a:tailEnd/>
+                        </a:ln>
+                      </wps:spPr>
+                      <wps:txbx>
+                        <w:txbxContent>
+                          <w:p>
+                            <w:pPr>
+                              <w:rPr>
+                                <w:sz w:val="36"/>
+                                <w:szCs w:val="36"/>
+                              </w:rPr>
+                            </w:pPr>
+                            <w:r>
+                              <w:rPr>
+                                <w:sz w:val="36"/>
+                                <w:szCs w:val="36"/>
+                              </w:rPr>
+                              <w:t>&lt;Northwest Logo Here&gt;</w:t>
+                            </w:r>
+                          </w:p>
+                        </w:txbxContent>
+                      </wps:txbx>
+                      <wps:bodyPr rot="0" vert="horz" wrap="square" lIns="91440" tIns="45720" rIns="91440" bIns="45720" anchor="t" anchorCtr="0">
+                        <a:noAutofit/>
+                      </wps:bodyPr>
+                    </wps:wsp>
+                  </a:graphicData>
+                </a:graphic>
+                <wp14:sizeRelH relativeFrom="margin">
+                  <wp14:pctWidth>0</wp14:pctWidth>
+                </wp14:sizeRelH>
+                <wp14:sizeRelV relativeFrom="margin">
+                  <wp14:pctHeight>0</wp14:pctHeight>
+                </wp14:sizeRelV>
+              </wp:anchor>
+            </w:drawing>
+          </mc:Choice>
+          <mc:Fallback>
+            <w:pict>
+              <v:shape w14:anchorId="113E3E61" id="_x0000_s1028" type="#_x0000_t202" style="position:absolute;margin-left:-.95pt;margin-top:14.15pt;width:105.8pt;height:71.35pt;z-index:251662336;visibility:visible;mso-wrap-style:square;mso-width-percent:0;mso-height-percent:0;mso-wrap-distance-left:9pt;mso-wrap-distance-top:3.6pt;mso-wrap-distance-right:9pt;mso-wrap-distance-bottom:3.6pt;mso-position-horizontal:absolute;mso-position-horizontal-relative:text;mso-position-vertical:absolute;mso-position-vertical-relative:text;mso-width-percent:0;mso-height-percent:0;mso-width-relative:margin;mso-height-relative:margin;v-text-anchor:top" o:gfxdata="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">
+                <v:textbox>
+                  <w:txbxContent>
+                    <w:p>
+                      <w:pPr>
+                        <w:rPr>
+                          <w:sz w:val="36"/>
+                          <w:szCs w:val="36"/>
+                        </w:rPr>
+                      </w:pPr>
+                      <w:r>
+                        <w:rPr>
+                          <w:sz w:val="36"/>
+                          <w:szCs w:val="36"/>
+                        </w:rPr>
+                        <w:t>&lt;Northwest Logo Here&gt;</w:t>
+                      </w:r>
+                    </w:p>
+                  </w:txbxContent>
+                </v:textbox>
+                <w10:wrap type="square"/>
+              </v:shape>
+            </w:pict>
+          </mc:Fallback>
+        </mc:AlternateContent>
+      </w:r>
+      <w:r>
+        <w:rPr>
+          <w:noProof/>
+        </w:rPr>
+        <mc:AlternateContent>
+          <mc:Choice Requires="wps">
+            <w:drawing>
+              <wp:anchor distT="0" distB="0" distL="114300" distR="114300" simplePos="0" relativeHeight="251660288" behindDoc="0" locked="0" layoutInCell="1" allowOverlap="1" wp14:anchorId="52FEA827" wp14:editId="070DE868">
+                <wp:simplePos x="0" y="0"/>
+                <wp:positionH relativeFrom="column">
+                  <wp:posOffset>-11927</wp:posOffset>
+                </wp:positionH>
+                <wp:positionV relativeFrom="paragraph">
+                  <wp:posOffset>195746</wp:posOffset>
+                </wp:positionV>
+                <wp:extent cx="8936990" cy="890546"/>
+                <wp:effectExtent l="0" t="0" r="16510" b="24130"/>
+                <wp:wrapNone/>
+                <wp:docPr id="519330474" name="Rectangle 2"/>
+                <wp:cNvGraphicFramePr/>
+                <a:graphic xmlns:a="http://schemas.openxmlformats.org/drawingml/2006/main">
+                  <a:graphicData uri="http://schemas.microsoft.com/office/word/2010/wordprocessingShape">
+                    <wps:wsp>
+                      <wps:cNvSpPr/>
+                      <wps:spPr>
+                        <a:xfrm>
+                          <a:off x="0" y="0"/>
+                          <a:ext cx="8936990" cy="890546"/>
+                        </a:xfrm>
+                        <a:prstGeom prst="rect">
+                          <a:avLst/>
+                        </a:prstGeom>
+                      </wps:spPr>
+                      <wps:style>
+                        <a:lnRef idx="2">
+                          <a:schemeClr val="accent1">
+                            <a:shade val="15000"/>
+                          </a:schemeClr>
+                        </a:lnRef>
+                        <a:fillRef idx="1">
+                          <a:schemeClr val="accent1"/>
+                        </a:fillRef>
+                        <a:effectRef idx="0">
+                          <a:schemeClr val="accent1"/>
+                        </a:effectRef>
+                        <a:fontRef idx="minor">
+                          <a:schemeClr val="lt1"/>
+                        </a:fontRef>
+                      </wps:style>
+                      <wps:bodyPr rot="0" spcFirstLastPara="0" vertOverflow="overflow" horzOverflow="overflow" vert="horz" wrap="square" lIns="91440" tIns="45720" rIns="91440" bIns="45720" numCol="1" spcCol="0" rtlCol="0" fromWordArt="0" anchor="ctr" anchorCtr="0" forceAA="0" compatLnSpc="1">
+                        <a:prstTxWarp prst="textNoShape">
+                          <a:avLst/>
+                        </a:prstTxWarp>
+                        <a:noAutofit/>
+                      </wps:bodyPr>
+                    </wps:wsp>
+                  </a:graphicData>
+                </a:graphic>
+              </wp:anchor>
+            </w:drawing>
+          </mc:Choice>
+          <mc:Fallback>
+            <w:pict>
+              <v:rect w14:anchorId="15F16D3C" id="Rectangle 2" o:spid="_x0000_s1026" style="position:absolute;margin-left:-.95pt;margin-top:15.4pt;width:703.7pt;height:70.1pt;z-index:251660288;visibility:visible;mso-wrap-style:square;mso-wrap-distance-left:9pt;mso-wrap-distance-top:0;mso-wrap-distance-right:9pt;mso-wrap-distance-bottom:0;mso-position-horizontal:absolute;mso-position-horizontal-relative:text;mso-position-vertical:absolute;mso-position-vertical-relative:text;v-text-anchor:middle" o:gfxdata="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" fillcolor="#5b9bd5 [3204]" strokecolor="#091723 [484]" strokeweight="1pt"/>
+            </w:pict>
+          </mc:Fallback>
+        </mc:AlternateContent>
       </w:r>
     </w:p>
     <w:p/>
     <w:p/>
-    <w:p/>
     <w:p>
+      <w:r>
+        <w:rPr>
+          <w:noProof/>
+        </w:rPr>
+        <mc:AlternateContent>
+          <mc:Choice Requires="wps">
+            <w:drawing>
+              <wp:anchor distT="45720" distB="45720" distL="114300" distR="114300" simplePos="0" relativeHeight="251675648" behindDoc="0" locked="0" layoutInCell="1" allowOverlap="1" wp14:anchorId="49A42EAC" wp14:editId="4C238FD4">
+                <wp:simplePos x="0" y="0"/>
+                <wp:positionH relativeFrom="column">
+                  <wp:posOffset>1967865</wp:posOffset>
+                </wp:positionH>
+                <wp:positionV relativeFrom="paragraph">
+                  <wp:posOffset>3997960</wp:posOffset>
+                </wp:positionV>
+                <wp:extent cx="2360930" cy="603885"/>
+                <wp:effectExtent l="0" t="0" r="19050" b="24765"/>
+                <wp:wrapSquare wrapText="bothSides"/>
+                <wp:docPr id="1821700603" name="Text Box 2"/>
+                <wp:cNvGraphicFramePr>
+                  <a:graphicFrameLocks xmlns:a="http://schemas.openxmlformats.org/drawingml/2006/main"/>
+                </wp:cNvGraphicFramePr>
+                <a:graphic xmlns:a="http://schemas.openxmlformats.org/drawingml/2006/main">
+                  <a:graphicData uri="http://schemas.microsoft.com/office/word/2010/wordprocessingShape">
+                    <wps:wsp>
+                      <wps:cNvSpPr txBox="1">
+                        <a:spLocks noChangeArrowheads="1"/>
+                      </wps:cNvSpPr>
+                      <wps:spPr bwMode="auto">
+                        <a:xfrm>
+                          <a:off x="0" y="0"/>
+                          <a:ext cx="2360930" cy="603885"/>
+                        </a:xfrm>
+                        <a:prstGeom prst="rect">
+                          <a:avLst/>
+                        </a:prstGeom>
+                        <a:solidFill>
+                          <a:srgbClr val="FFFFFF"/>
+                        </a:solidFill>
+                        <a:ln w="9525">
+                          <a:solidFill>
+                            <a:srgbClr val="000000"/>
+                          </a:solidFill>
+                          <a:miter lim="800000"/>
+                          <a:headEnd/>
+                          <a:tailEnd/>
+                        </a:ln>
+                      </wps:spPr>
+                      <wps:txbx>
+                        <w:txbxContent>
+                          <w:p>
+                            <w:r>
+                              <w:t>Scrollable list of games with graphics and descriptions down here</w:t>
+                            </w:r>
+                          </w:p>
+                        </w:txbxContent>
+                      </wps:txbx>
+                      <wps:bodyPr rot="0" vert="horz" wrap="square" lIns="91440" tIns="45720" rIns="91440" bIns="45720" anchor="t" anchorCtr="0">
+                        <a:noAutofit/>
+                      </wps:bodyPr>
+                    </wps:wsp>
+                  </a:graphicData>
+                </a:graphic>
+                <wp14:sizeRelH relativeFrom="margin">
+                  <wp14:pctWidth>40000</wp14:pctWidth>
+                </wp14:sizeRelH>
+                <wp14:sizeRelV relativeFrom="margin">
+                  <wp14:pctHeight>0</wp14:pctHeight>
+                </wp14:sizeRelV>
+              </wp:anchor>
+            </w:drawing>
+          </mc:Choice>
+          <mc:Fallback>
+            <w:pict>
+              <v:shape w14:anchorId="49A42EAC" id="_x0000_s1029" type="#_x0000_t202" style="position:absolute;margin-left:154.95pt;margin-top:314.8pt;width:185.9pt;height:47.55pt;z-index:251675648;visibility:visible;mso-wrap-style:square;mso-width-percent:400;mso-height-percent:0;mso-wrap-distance-left:9pt;mso-wrap-distance-top:3.6pt;mso-wrap-distance-right:9pt;mso-wrap-distance-bottom:3.6pt;mso-position-horizontal:absolute;mso-position-horizontal-relative:text;mso-position-vertical:absolute;mso-position-vertical-relative:text;mso-width-percent:400;mso-height-percent:0;mso-width-relative:margin;mso-height-relative:margin;v-text-anchor:top" o:gfxdata="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">
+                <v:textbox>
+                  <w:txbxContent>
+                    <w:p>
+                      <w:r>
+                        <w:t>Scrollable list of games with graphics and descriptions down here</w:t>
+                      </w:r>
+                    </w:p>
+                  </w:txbxContent>
+                </v:textbox>
+                <w10:wrap type="square"/>
+              </v:shape>
+            </w:pict>
+          </mc:Fallback>
+        </mc:AlternateContent>
+      </w:r>
+      <w:r>
+        <w:rPr>
+          <w:noProof/>
+        </w:rPr>
+        <mc:AlternateContent>
+          <mc:Choice Requires="wps">
+            <w:drawing>
+              <wp:anchor distT="45720" distB="45720" distL="114300" distR="114300" simplePos="0" relativeHeight="251673600" behindDoc="0" locked="0" layoutInCell="1" allowOverlap="1" wp14:anchorId="7C7C7BAD" wp14:editId="35AE7C36">
+                <wp:simplePos x="0" y="0"/>
+                <wp:positionH relativeFrom="column">
+                  <wp:posOffset>-43815</wp:posOffset>
+                </wp:positionH>
+                <wp:positionV relativeFrom="paragraph">
+                  <wp:posOffset>3329940</wp:posOffset>
+                </wp:positionV>
+                <wp:extent cx="5017135" cy="514985"/>
+                <wp:effectExtent l="0" t="0" r="12065" b="18415"/>
+                <wp:wrapSquare wrapText="bothSides"/>
+                <wp:docPr id="1160178841" name="Text Box 2"/>
+                <wp:cNvGraphicFramePr>
+                  <a:graphicFrameLocks xmlns:a="http://schemas.openxmlformats.org/drawingml/2006/main"/>
+                </wp:cNvGraphicFramePr>
+                <a:graphic xmlns:a="http://schemas.openxmlformats.org/drawingml/2006/main">
+                  <a:graphicData uri="http://schemas.microsoft.com/office/word/2010/wordprocessingShape">
+                    <wps:wsp>
+                      <wps:cNvSpPr txBox="1">
+                        <a:spLocks noChangeArrowheads="1"/>
+                      </wps:cNvSpPr>
+                      <wps:spPr bwMode="auto">
+                        <a:xfrm>
+                          <a:off x="0" y="0"/>
+                          <a:ext cx="5017135" cy="514985"/>
+                        </a:xfrm>
+                        <a:prstGeom prst="rect">
+                          <a:avLst/>
+                        </a:prstGeom>
+                        <a:solidFill>
+                          <a:srgbClr val="FFFFFF"/>
+                        </a:solidFill>
+                        <a:ln w="9525">
+                          <a:solidFill>
+                            <a:srgbClr val="000000"/>
+                          </a:solidFill>
+                          <a:miter lim="800000"/>
+                          <a:headEnd/>
+                          <a:tailEnd/>
+                        </a:ln>
+                      </wps:spPr>
+                      <wps:txbx>
+                        <w:txbxContent>
+                          <w:p>
+                            <w:pPr>
+                              <w:rPr>
+                                <w:sz w:val="56"/>
+                                <w:szCs w:val="56"/>
+                              </w:rPr>
+                            </w:pPr>
+                            <w:r>
+                              <w:rPr>
+                                <w:sz w:val="56"/>
+                                <w:szCs w:val="56"/>
+                              </w:rPr>
+                              <w:t>Game Center</w:t>
+                            </w:r>
+                          </w:p>
+                        </w:txbxContent>
+                      </wps:txbx>
+                      <wps:bodyPr rot="0" vert="horz" wrap="square" lIns="91440" tIns="45720" rIns="91440" bIns="45720" anchor="t" anchorCtr="0">
+                        <a:noAutofit/>
+                      </wps:bodyPr>
+                    </wps:wsp>
+                  </a:graphicData>
+                </a:graphic>
+                <wp14:sizeRelH relativeFrom="margin">
+                  <wp14:pctWidth>0</wp14:pctWidth>
+                </wp14:sizeRelH>
+                <wp14:sizeRelV relativeFrom="margin">
+                  <wp14:pctHeight>0</wp14:pctHeight>
+                </wp14:sizeRelV>
+              </wp:anchor>
+            </w:drawing>
+          </mc:Choice>
+          <mc:Fallback>
+            <w:pict>
+              <v:shape w14:anchorId="7C7C7BAD" id="_x0000_s1030" type="#_x0000_t202" style="position:absolute;margin-left:-3.45pt;margin-top:262.2pt;width:395.05pt;height:40.55pt;z-index:251673600;visibility:visible;mso-wrap-style:square;mso-width-percent:0;mso-height-percent:0;mso-wrap-distance-left:9pt;mso-wrap-distance-top:3.6pt;mso-wrap-distance-right:9pt;mso-wrap-distance-bottom:3.6pt;mso-position-horizontal:absolute;mso-position-horizontal-relative:text;mso-position-vertical:absolute;mso-position-vertical-relative:text;mso-width-percent:0;mso-height-percent:0;mso-width-relative:margin;mso-height-relative:margin;v-text-anchor:top" o:gfxdata="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">
+                <v:textbox>
+                  <w:txbxContent>
+                    <w:p>
+                      <w:pPr>
+                        <w:rPr>
+                          <w:sz w:val="56"/>
+                          <w:szCs w:val="56"/>
+                        </w:rPr>
+                      </w:pPr>
+                      <w:r>
+                        <w:rPr>
+                          <w:sz w:val="56"/>
+                          <w:szCs w:val="56"/>
+                        </w:rPr>
+                        <w:t>Game Center</w:t>
+                      </w:r>
+                    </w:p>
+                  </w:txbxContent>
+                </v:textbox>
+                <w10:wrap type="square"/>
+              </v:shape>
+            </w:pict>
+          </mc:Fallback>
+        </mc:AlternateContent>
+      </w:r>
+      <w:r>
+        <w:rPr>
+          <w:noProof/>
+        </w:rPr>
+        <mc:AlternateContent>
+          <mc:Choice Requires="wps">
+            <w:drawing>
+              <wp:anchor distT="0" distB="0" distL="114300" distR="114300" simplePos="0" relativeHeight="251671552" behindDoc="0" locked="0" layoutInCell="1" allowOverlap="1" wp14:anchorId="2F96AA1F" wp14:editId="2FB50030">
+                <wp:simplePos x="0" y="0"/>
+                <wp:positionH relativeFrom="column">
+                  <wp:posOffset>-11928</wp:posOffset>
+                </wp:positionH>
+                <wp:positionV relativeFrom="paragraph">
+                  <wp:posOffset>3838934</wp:posOffset>
+                </wp:positionV>
+                <wp:extent cx="8936907" cy="0"/>
+                <wp:effectExtent l="0" t="0" r="0" b="0"/>
+                <wp:wrapNone/>
+                <wp:docPr id="414633467" name="Straight Connector 8"/>
+                <wp:cNvGraphicFramePr/>
+                <a:graphic xmlns:a="http://schemas.openxmlformats.org/drawingml/2006/main">
+                  <a:graphicData uri="http://schemas.microsoft.com/office/word/2010/wordprocessingShape">
+                    <wps:wsp>
+                      <wps:cNvCnPr/>
+                      <wps:spPr>
+                        <a:xfrm>
+                          <a:off x="0" y="0"/>
+                          <a:ext cx="8936907" cy="0"/>
+                        </a:xfrm>
+                        <a:prstGeom prst="line">
+                          <a:avLst/>
+                        </a:prstGeom>
+                        <a:ln>
+                          <a:solidFill>
+                            <a:schemeClr val="tx1"/>
+                          </a:solidFill>
+                        </a:ln>
+                      </wps:spPr>
+                      <wps:style>
+                        <a:lnRef idx="1">
+                          <a:schemeClr val="accent1"/>
+                        </a:lnRef>
+                        <a:fillRef idx="0">
+                          <a:schemeClr val="accent1"/>
+                        </a:fillRef>
+                        <a:effectRef idx="0">
+                          <a:schemeClr val="accent1"/>
+                        </a:effectRef>
+                        <a:fontRef idx="minor">
+                          <a:schemeClr val="tx1"/>
+                        </a:fontRef>
+                      </wps:style>
+                      <wps:bodyPr/>
+                    </wps:wsp>
+                  </a:graphicData>
+                </a:graphic>
+              </wp:anchor>
+            </w:drawing>
+          </mc:Choice>
+          <mc:Fallback>
+            <w:pict>
+              <v:line w14:anchorId="7EE45B3E" id="Straight Connector 8" o:spid="_x0000_s1026" style="position:absolute;z-index:251671552;visibility:visible;mso-wrap-style:square;mso-wrap-distance-left:9pt;mso-wrap-distance-top:0;mso-wrap-distance-right:9pt;mso-wrap-distance-bottom:0;mso-position-horizontal:absolute;mso-position-horizontal-relative:text;mso-position-vertical:absolute;mso-position-vertical-relative:text" from="-.95pt,302.3pt" to="702.75pt,302.3pt" o:gfxdata="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" strokecolor="black [3213]" strokeweight=".5pt">
+                <v:stroke joinstyle="miter"/>
+              </v:line>
+            </w:pict>
+          </mc:Fallback>
+        </mc:AlternateContent>
+      </w:r>
+      <w:r>
+        <w:rPr>
+          <w:noProof/>
+        </w:rPr>
+        <mc:AlternateContent>
+          <mc:Choice Requires="wps">
+            <w:drawing>
+              <wp:anchor distT="0" distB="0" distL="114300" distR="114300" simplePos="0" relativeHeight="251670528" behindDoc="0" locked="0" layoutInCell="1" allowOverlap="1" wp14:anchorId="0287C3D7" wp14:editId="5116278D">
+                <wp:simplePos x="0" y="0"/>
+                <wp:positionH relativeFrom="column">
+                  <wp:posOffset>-11927</wp:posOffset>
+                </wp:positionH>
+                <wp:positionV relativeFrom="paragraph">
+                  <wp:posOffset>2288430</wp:posOffset>
+                </wp:positionV>
+                <wp:extent cx="1598212" cy="906365"/>
+                <wp:effectExtent l="0" t="0" r="21590" b="27305"/>
+                <wp:wrapNone/>
+                <wp:docPr id="1112891173" name="Straight Connector 7"/>
+                <wp:cNvGraphicFramePr/>
+                <a:graphic xmlns:a="http://schemas.openxmlformats.org/drawingml/2006/main">
+                  <a:graphicData uri="http://schemas.microsoft.com/office/word/2010/wordprocessingShape">
+                    <wps:wsp>
+                      <wps:cNvCnPr/>
+                      <wps:spPr>
+                        <a:xfrm flipH="1" flipV="1">
+                          <a:off x="0" y="0"/>
+                          <a:ext cx="1598212" cy="906365"/>
+                        </a:xfrm>
+                        <a:prstGeom prst="line">
+                          <a:avLst/>
+                        </a:prstGeom>
+                        <a:ln>
+                          <a:solidFill>
+                            <a:schemeClr val="tx1"/>
+                          </a:solidFill>
+                        </a:ln>
+                      </wps:spPr>
+                      <wps:style>
+                        <a:lnRef idx="1">
+                          <a:schemeClr val="accent1"/>
+                        </a:lnRef>
+                        <a:fillRef idx="0">
+                          <a:schemeClr val="accent1"/>
+                        </a:fillRef>
+                        <a:effectRef idx="0">
+                          <a:schemeClr val="accent1"/>
+                        </a:effectRef>
+                        <a:fontRef idx="minor">
+                          <a:schemeClr val="tx1"/>
+                        </a:fontRef>
+                      </wps:style>
+                      <wps:bodyPr/>
+                    </wps:wsp>
+                  </a:graphicData>
+                </a:graphic>
+              </wp:anchor>
+            </w:drawing>
+          </mc:Choice>
+          <mc:Fallback>
+            <w:pict>
+              <v:line w14:anchorId="3B466BE4" id="Straight Connector 7" o:spid="_x0000_s1026" style="position:absolute;flip:x y;z-index:251670528;visibility:visible;mso-wrap-style:square;mso-wrap-distance-left:9pt;mso-wrap-distance-top:0;mso-wrap-distance-right:9pt;mso-wrap-distance-bottom:0;mso-position-horizontal:absolute;mso-position-horizontal-relative:text;mso-position-vertical:absolute;mso-position-vertical-relative:text" from="-.95pt,180.2pt" to="124.9pt,251.55pt" o:gfxdata="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" strokecolor="black [3213]" strokeweight=".5pt">
+                <v:stroke joinstyle="miter"/>
+              </v:line>
+            </w:pict>
+          </mc:Fallback>
+        </mc:AlternateContent>
+      </w:r>
+      <w:r>
+        <w:rPr>
+          <w:noProof/>
+        </w:rPr>
+        <mc:AlternateContent>
+          <mc:Choice Requires="wps">
+            <w:drawing>
+              <wp:anchor distT="0" distB="0" distL="114300" distR="114300" simplePos="0" relativeHeight="251667456" behindDoc="0" locked="0" layoutInCell="1" allowOverlap="1" wp14:anchorId="0FB85BB1" wp14:editId="360D060A">
+                <wp:simplePos x="0" y="0"/>
+                <wp:positionH relativeFrom="column">
+                  <wp:posOffset>1586285</wp:posOffset>
+                </wp:positionH>
+                <wp:positionV relativeFrom="paragraph">
+                  <wp:posOffset>3147170</wp:posOffset>
+                </wp:positionV>
+                <wp:extent cx="7338778" cy="47707"/>
+                <wp:effectExtent l="0" t="0" r="33655" b="28575"/>
+                <wp:wrapNone/>
+                <wp:docPr id="677026542" name="Straight Connector 3"/>
+                <wp:cNvGraphicFramePr/>
+                <a:graphic xmlns:a="http://schemas.openxmlformats.org/drawingml/2006/main">
+                  <a:graphicData uri="http://schemas.microsoft.com/office/word/2010/wordprocessingShape">
+                    <wps:wsp>
+                      <wps:cNvCnPr/>
+                      <wps:spPr>
+                        <a:xfrm flipV="1">
+                          <a:off x="0" y="0"/>
+                          <a:ext cx="7338778" cy="47707"/>
+                        </a:xfrm>
+                        <a:prstGeom prst="line">
+                          <a:avLst/>
+                        </a:prstGeom>
+                        <a:ln>
+                          <a:solidFill>
+                            <a:schemeClr val="tx1"/>
+                          </a:solidFill>
+                        </a:ln>
+                      </wps:spPr>
+                      <wps:style>
+                        <a:lnRef idx="1">
+                          <a:schemeClr val="accent1"/>
+                        </a:lnRef>
+                        <a:fillRef idx="0">
+                          <a:schemeClr val="accent1"/>
+                        </a:fillRef>
+                        <a:effectRef idx="0">
+                          <a:schemeClr val="accent1"/>
+                        </a:effectRef>
+                        <a:fontRef idx="minor">
+                          <a:schemeClr val="tx1"/>
+                        </a:fontRef>
+                      </wps:style>
+                      <wps:bodyPr/>
+                    </wps:wsp>
+                  </a:graphicData>
+                </a:graphic>
+                <wp14:sizeRelH relativeFrom="margin">
+                  <wp14:pctWidth>0</wp14:pctWidth>
+                </wp14:sizeRelH>
+                <wp14:sizeRelV relativeFrom="margin">
+                  <wp14:pctHeight>0</wp14:pctHeight>
+                </wp14:sizeRelV>
+              </wp:anchor>
+            </w:drawing>
+          </mc:Choice>
+          <mc:Fallback>
+            <w:pict>
+              <v:line w14:anchorId="32D9F2E8" id="Straight Connector 3" o:spid="_x0000_s1026" style="position:absolute;flip:y;z-index:251667456;visibility:visible;mso-wrap-style:square;mso-width-percent:0;mso-height-percent:0;mso-wrap-distance-left:9pt;mso-wrap-distance-top:0;mso-wrap-distance-right:9pt;mso-wrap-distance-bottom:0;mso-position-horizontal:absolute;mso-position-horizontal-relative:text;mso-position-vertical:absolute;mso-position-vertical-relative:text;mso-width-percent:0;mso-height-percent:0;mso-width-relative:margin;mso-height-relative:margin" from="124.9pt,247.8pt" to="702.75pt,251.55pt" o:gfxdata="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" strokecolor="black [3213]" strokeweight=".5pt">
+                <v:stroke joinstyle="miter"/>
+              </v:line>
+            </w:pict>
+          </mc:Fallback>
+        </mc:AlternateContent>
+      </w:r>
+      <w:r>
+        <w:rPr>
+          <w:noProof/>
+        </w:rPr>
+        <w:drawing>
+          <wp:anchor distT="0" distB="0" distL="114300" distR="114300" simplePos="0" relativeHeight="251669504" behindDoc="0" locked="0" layoutInCell="1" allowOverlap="1" wp14:anchorId="402CC650" wp14:editId="73757E0F">
+            <wp:simplePos x="0" y="0"/>
+            <wp:positionH relativeFrom="margin">
+              <wp:posOffset>4660900</wp:posOffset>
+            </wp:positionH>
+            <wp:positionV relativeFrom="margin">
+              <wp:posOffset>1957070</wp:posOffset>
+            </wp:positionV>
+            <wp:extent cx="2106930" cy="2106930"/>
+            <wp:effectExtent l="38100" t="0" r="0" b="0"/>
+            <wp:wrapSquare wrapText="bothSides"/>
+            <wp:docPr id="1670148252" name="Graphic 6" descr="Game controller with solid fill"/>
+            <wp:cNvGraphicFramePr>
+              <a:graphicFrameLocks xmlns:a="http://schemas.openxmlformats.org/drawingml/2006/main" noChangeAspect="1"/>
+            </wp:cNvGraphicFramePr>
+            <a:graphic xmlns:a="http://schemas.openxmlformats.org/drawingml/2006/main">
+              <a:graphicData uri="http://schemas.openxmlformats.org/drawingml/2006/picture">
+                <pic:pic xmlns:pic="http://schemas.openxmlformats.org/drawingml/2006/picture">
+                  <pic:nvPicPr>
+                    <pic:cNvPr id="1670148252" name="Graphic 1670148252" descr="Game controller with solid fill"/>
+                    <pic:cNvPicPr/>
+                  </pic:nvPicPr>
+                  <pic:blipFill>
+                    <a:blip r:embed="rId4">
+                      <a:extLst>
+                        <a:ext uri="{28A0092B-C50C-407E-A947-70E740481C1C}">
+                          <a14:useLocalDpi xmlns:a14="http://schemas.microsoft.com/office/drawing/2010/main" val="0"/>
+                        </a:ext>
+                        <a:ext uri="{96DAC541-7B7A-43D3-8B79-37D633B846F1}">
+                          <asvg:svgBlip xmlns:asvg="http://schemas.microsoft.com/office/drawing/2016/SVG/main" r:embed="rId5"/>
+                        </a:ext>
+                      </a:extLst>
+                    </a:blip>
+                    <a:stretch>
+                      <a:fillRect/>
+                    </a:stretch>
+                  </pic:blipFill>
+                  <pic:spPr>
+                    <a:xfrm rot="1404031">
+                      <a:off x="0" y="0"/>
+                      <a:ext cx="2106930" cy="2106930"/>
+                    </a:xfrm>
+                    <a:prstGeom prst="rect">
+                      <a:avLst/>
+                    </a:prstGeom>
+                  </pic:spPr>
+                </pic:pic>
+              </a:graphicData>
+            </a:graphic>
+            <wp14:sizeRelH relativeFrom="margin">
+              <wp14:pctWidth>0</wp14:pctWidth>
+            </wp14:sizeRelH>
+            <wp14:sizeRelV relativeFrom="margin">
+              <wp14:pctHeight>0</wp14:pctHeight>
+            </wp14:sizeRelV>
+          </wp:anchor>
+        </w:drawing>
+      </w:r>
+      <w:r>
+        <w:rPr>
+          <w:noProof/>
+        </w:rPr>
+        <w:drawing>
+          <wp:anchor distT="0" distB="0" distL="114300" distR="114300" simplePos="0" relativeHeight="251668480" behindDoc="0" locked="0" layoutInCell="1" allowOverlap="1" wp14:anchorId="767C95C7" wp14:editId="130985F0">
+            <wp:simplePos x="0" y="0"/>
+            <wp:positionH relativeFrom="margin">
+              <wp:posOffset>1761132</wp:posOffset>
+            </wp:positionH>
+            <wp:positionV relativeFrom="margin">
+              <wp:posOffset>2253891</wp:posOffset>
+            </wp:positionV>
+            <wp:extent cx="1828800" cy="1828800"/>
+            <wp:effectExtent l="19050" t="0" r="171450" b="95250"/>
+            <wp:wrapSquare wrapText="bothSides"/>
+            <wp:docPr id="1216118346" name="Graphic 5" descr="Test tubes with solid fill"/>
+            <wp:cNvGraphicFramePr>
+              <a:graphicFrameLocks xmlns:a="http://schemas.openxmlformats.org/drawingml/2006/main" noChangeAspect="1"/>
+            </wp:cNvGraphicFramePr>
+            <a:graphic xmlns:a="http://schemas.openxmlformats.org/drawingml/2006/main">
+              <a:graphicData uri="http://schemas.openxmlformats.org/drawingml/2006/picture">
+                <pic:pic xmlns:pic="http://schemas.openxmlformats.org/drawingml/2006/picture">
+                  <pic:nvPicPr>
+                    <pic:cNvPr id="1216118346" name="Graphic 1216118346" descr="Test tubes with solid fill"/>
+                    <pic:cNvPicPr/>
+                  </pic:nvPicPr>
+                  <pic:blipFill>
+                    <a:blip r:embed="rId6">
+                      <a:extLst>
+                        <a:ext uri="{28A0092B-C50C-407E-A947-70E740481C1C}">
+                          <a14:useLocalDpi xmlns:a14="http://schemas.microsoft.com/office/drawing/2010/main" val="0"/>
+                        </a:ext>
+                        <a:ext uri="{96DAC541-7B7A-43D3-8B79-37D633B846F1}">
+                          <asvg:svgBlip xmlns:asvg="http://schemas.microsoft.com/office/drawing/2016/SVG/main" r:embed="rId7"/>
+                        </a:ext>
+                      </a:extLst>
+                    </a:blip>
+                    <a:stretch>
+                      <a:fillRect/>
+                    </a:stretch>
+                  </pic:blipFill>
+                  <pic:spPr>
+                    <a:xfrm rot="20340817">
+                      <a:off x="0" y="0"/>
+                      <a:ext cx="1828800" cy="1828800"/>
+                    </a:xfrm>
+                    <a:prstGeom prst="rect">
+                      <a:avLst/>
+                    </a:prstGeom>
+                  </pic:spPr>
+                </pic:pic>
+              </a:graphicData>
+            </a:graphic>
+            <wp14:sizeRelH relativeFrom="margin">
+              <wp14:pctWidth>0</wp14:pctWidth>
+            </wp14:sizeRelH>
+            <wp14:sizeRelV relativeFrom="margin">
+              <wp14:pctHeight>0</wp14:pctHeight>
+            </wp14:sizeRelV>
+          </wp:anchor>
+        </w:drawing>
+      </w:r>
       <w:r>
         <w:br w:type="page"/>
       </w:r>
@@ -502,6 +1625,1450 @@
       <w:pPr>
         <w:spacing w:line="240" w:lineRule="auto"/>
       </w:pPr>
+      <w:r>
+        <w:rPr>
+          <w:noProof/>
+        </w:rPr>
+        <mc:AlternateContent>
+          <mc:Choice Requires="wpi">
+            <w:drawing>
+              <wp:anchor distT="0" distB="0" distL="114300" distR="114300" simplePos="0" relativeHeight="251704320" behindDoc="0" locked="0" layoutInCell="1" allowOverlap="1" wp14:anchorId="3D66174A" wp14:editId="1AAFC3E9">
+                <wp:simplePos x="0" y="0"/>
+                <wp:positionH relativeFrom="column">
+                  <wp:posOffset>4559463</wp:posOffset>
+                </wp:positionH>
+                <wp:positionV relativeFrom="paragraph">
+                  <wp:posOffset>3558772</wp:posOffset>
+                </wp:positionV>
+                <wp:extent cx="569160" cy="1377360"/>
+                <wp:effectExtent l="38100" t="57150" r="2540" b="51435"/>
+                <wp:wrapNone/>
+                <wp:docPr id="1289612703" name="Ink 18"/>
+                <wp:cNvGraphicFramePr/>
+                <a:graphic xmlns:a="http://schemas.openxmlformats.org/drawingml/2006/main">
+                  <a:graphicData uri="http://schemas.microsoft.com/office/word/2010/wordprocessingInk">
+                    <w14:contentPart bwMode="auto" r:id="rId8">
+                      <w14:nvContentPartPr>
+                        <w14:cNvContentPartPr/>
+                      </w14:nvContentPartPr>
+                      <w14:xfrm>
+                        <a:off x="0" y="0"/>
+                        <a:ext cx="569160" cy="1377360"/>
+                      </w14:xfrm>
+                    </w14:contentPart>
+                  </a:graphicData>
+                </a:graphic>
+              </wp:anchor>
+            </w:drawing>
+          </mc:Choice>
+          <mc:Fallback>
+            <w:pict>
+              <v:shapetype w14:anchorId="62BA79FC" id="_x0000_t75" coordsize="21600,21600" o:spt="75" o:preferrelative="t" path="m@4@5l@4@11@9@11@9@5xe" filled="f" stroked="f">
+                <v:stroke joinstyle="miter"/>
+                <v:formulas>
+                  <v:f eqn="if lineDrawn pixelLineWidth 0"/>
+                  <v:f eqn="sum @0 1 0"/>
+                  <v:f eqn="sum 0 0 @1"/>
+                  <v:f eqn="prod @2 1 2"/>
+                  <v:f eqn="prod @3 21600 pixelWidth"/>
+                  <v:f eqn="prod @3 21600 pixelHeight"/>
+                  <v:f eqn="sum @0 0 1"/>
+                  <v:f eqn="prod @6 1 2"/>
+                  <v:f eqn="prod @7 21600 pixelWidth"/>
+                  <v:f eqn="sum @8 21600 0"/>
+                  <v:f eqn="prod @7 21600 pixelHeight"/>
+                  <v:f eqn="sum @10 21600 0"/>
+                </v:formulas>
+                <v:path o:extrusionok="f" gradientshapeok="t" o:connecttype="rect"/>
+                <o:lock v:ext="edit" aspectratio="t"/>
+              </v:shapetype>
+              <v:shape id="Ink 18" o:spid="_x0000_s1026" type="#_x0000_t75" style="position:absolute;margin-left:358.3pt;margin-top:279.5pt;width:46.2pt;height:109.85pt;z-index:251704320;visibility:visible;mso-wrap-style:square;mso-wrap-distance-left:9pt;mso-wrap-distance-top:0;mso-wrap-distance-right:9pt;mso-wrap-distance-bottom:0;mso-position-horizontal:absolute;mso-position-horizontal-relative:text;mso-position-vertical:absolute;mso-position-vertical-relative:text" o:gfxdata="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">
+                <v:imagedata r:id="rId9" o:title=""/>
+              </v:shape>
+            </w:pict>
+          </mc:Fallback>
+        </mc:AlternateContent>
+      </w:r>
+      <w:r>
+        <w:rPr>
+          <w:noProof/>
+        </w:rPr>
+        <mc:AlternateContent>
+          <mc:Choice Requires="wpi">
+            <w:drawing>
+              <wp:anchor distT="0" distB="0" distL="114300" distR="114300" simplePos="0" relativeHeight="251703296" behindDoc="0" locked="0" layoutInCell="1" allowOverlap="1" wp14:anchorId="4F3E7939" wp14:editId="55D290D4">
+                <wp:simplePos x="0" y="0"/>
+                <wp:positionH relativeFrom="column">
+                  <wp:posOffset>4536423</wp:posOffset>
+                </wp:positionH>
+                <wp:positionV relativeFrom="paragraph">
+                  <wp:posOffset>2214892</wp:posOffset>
+                </wp:positionV>
+                <wp:extent cx="487080" cy="1354680"/>
+                <wp:effectExtent l="19050" t="38100" r="46355" b="55245"/>
+                <wp:wrapNone/>
+                <wp:docPr id="190324847" name="Ink 17"/>
+                <wp:cNvGraphicFramePr/>
+                <a:graphic xmlns:a="http://schemas.openxmlformats.org/drawingml/2006/main">
+                  <a:graphicData uri="http://schemas.microsoft.com/office/word/2010/wordprocessingInk">
+                    <w14:contentPart bwMode="auto" r:id="rId10">
+                      <w14:nvContentPartPr>
+                        <w14:cNvContentPartPr/>
+                      </w14:nvContentPartPr>
+                      <w14:xfrm>
+                        <a:off x="0" y="0"/>
+                        <a:ext cx="487080" cy="1354680"/>
+                      </w14:xfrm>
+                    </w14:contentPart>
+                  </a:graphicData>
+                </a:graphic>
+              </wp:anchor>
+            </w:drawing>
+          </mc:Choice>
+          <mc:Fallback>
+            <w:pict>
+              <v:shape w14:anchorId="4E5D6BB6" id="Ink 17" o:spid="_x0000_s1026" type="#_x0000_t75" style="position:absolute;margin-left:356.5pt;margin-top:173.7pt;width:39.75pt;height:108.05pt;z-index:251703296;visibility:visible;mso-wrap-style:square;mso-wrap-distance-left:9pt;mso-wrap-distance-top:0;mso-wrap-distance-right:9pt;mso-wrap-distance-bottom:0;mso-position-horizontal:absolute;mso-position-horizontal-relative:text;mso-position-vertical:absolute;mso-position-vertical-relative:text" o:gfxdata="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">
+                <v:imagedata r:id="rId11" o:title=""/>
+              </v:shape>
+            </w:pict>
+          </mc:Fallback>
+        </mc:AlternateContent>
+      </w:r>
+      <w:r>
+        <w:rPr>
+          <w:noProof/>
+        </w:rPr>
+        <mc:AlternateContent>
+          <mc:Choice Requires="wpi">
+            <w:drawing>
+              <wp:anchor distT="0" distB="0" distL="114300" distR="114300" simplePos="0" relativeHeight="251702272" behindDoc="0" locked="0" layoutInCell="1" allowOverlap="1" wp14:anchorId="4D5EFB68" wp14:editId="6BAAE765">
+                <wp:simplePos x="0" y="0"/>
+                <wp:positionH relativeFrom="column">
+                  <wp:posOffset>886383</wp:posOffset>
+                </wp:positionH>
+                <wp:positionV relativeFrom="paragraph">
+                  <wp:posOffset>4783492</wp:posOffset>
+                </wp:positionV>
+                <wp:extent cx="630720" cy="1354680"/>
+                <wp:effectExtent l="57150" t="38100" r="55245" b="55245"/>
+                <wp:wrapNone/>
+                <wp:docPr id="1867551517" name="Ink 16"/>
+                <wp:cNvGraphicFramePr/>
+                <a:graphic xmlns:a="http://schemas.openxmlformats.org/drawingml/2006/main">
+                  <a:graphicData uri="http://schemas.microsoft.com/office/word/2010/wordprocessingInk">
+                    <w14:contentPart bwMode="auto" r:id="rId12">
+                      <w14:nvContentPartPr>
+                        <w14:cNvContentPartPr/>
+                      </w14:nvContentPartPr>
+                      <w14:xfrm>
+                        <a:off x="0" y="0"/>
+                        <a:ext cx="630720" cy="1354680"/>
+                      </w14:xfrm>
+                    </w14:contentPart>
+                  </a:graphicData>
+                </a:graphic>
+              </wp:anchor>
+            </w:drawing>
+          </mc:Choice>
+          <mc:Fallback>
+            <w:pict>
+              <v:shape w14:anchorId="0AA3B79F" id="Ink 16" o:spid="_x0000_s1026" type="#_x0000_t75" style="position:absolute;margin-left:69.1pt;margin-top:375.95pt;width:51.05pt;height:108.05pt;z-index:251702272;visibility:visible;mso-wrap-style:square;mso-wrap-distance-left:9pt;mso-wrap-distance-top:0;mso-wrap-distance-right:9pt;mso-wrap-distance-bottom:0;mso-position-horizontal:absolute;mso-position-horizontal-relative:text;mso-position-vertical:absolute;mso-position-vertical-relative:text" o:gfxdata="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">
+                <v:imagedata r:id="rId13" o:title=""/>
+              </v:shape>
+            </w:pict>
+          </mc:Fallback>
+        </mc:AlternateContent>
+      </w:r>
+      <w:r>
+        <w:rPr>
+          <w:noProof/>
+        </w:rPr>
+        <mc:AlternateContent>
+          <mc:Choice Requires="wpi">
+            <w:drawing>
+              <wp:anchor distT="0" distB="0" distL="114300" distR="114300" simplePos="0" relativeHeight="251701248" behindDoc="0" locked="0" layoutInCell="1" allowOverlap="1" wp14:anchorId="16A0BD7A" wp14:editId="3CB6D380">
+                <wp:simplePos x="0" y="0"/>
+                <wp:positionH relativeFrom="column">
+                  <wp:posOffset>886383</wp:posOffset>
+                </wp:positionH>
+                <wp:positionV relativeFrom="paragraph">
+                  <wp:posOffset>3502847</wp:posOffset>
+                </wp:positionV>
+                <wp:extent cx="571680" cy="1298880"/>
+                <wp:effectExtent l="38100" t="57150" r="38100" b="53975"/>
+                <wp:wrapNone/>
+                <wp:docPr id="2054698086" name="Ink 15"/>
+                <wp:cNvGraphicFramePr/>
+                <a:graphic xmlns:a="http://schemas.openxmlformats.org/drawingml/2006/main">
+                  <a:graphicData uri="http://schemas.microsoft.com/office/word/2010/wordprocessingInk">
+                    <w14:contentPart bwMode="auto" r:id="rId14">
+                      <w14:nvContentPartPr>
+                        <w14:cNvContentPartPr/>
+                      </w14:nvContentPartPr>
+                      <w14:xfrm>
+                        <a:off x="0" y="0"/>
+                        <a:ext cx="571680" cy="1298880"/>
+                      </w14:xfrm>
+                    </w14:contentPart>
+                  </a:graphicData>
+                </a:graphic>
+              </wp:anchor>
+            </w:drawing>
+          </mc:Choice>
+          <mc:Fallback>
+            <w:pict>
+              <v:shape w14:anchorId="0257D8B1" id="Ink 15" o:spid="_x0000_s1026" type="#_x0000_t75" style="position:absolute;margin-left:69.1pt;margin-top:275.1pt;width:46.4pt;height:103.65pt;z-index:251701248;visibility:visible;mso-wrap-style:square;mso-wrap-distance-left:9pt;mso-wrap-distance-top:0;mso-wrap-distance-right:9pt;mso-wrap-distance-bottom:0;mso-position-horizontal:absolute;mso-position-horizontal-relative:text;mso-position-vertical:absolute;mso-position-vertical-relative:text" o:gfxdata="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">
+                <v:imagedata r:id="rId15" o:title=""/>
+              </v:shape>
+            </w:pict>
+          </mc:Fallback>
+        </mc:AlternateContent>
+      </w:r>
+      <w:r>
+        <w:rPr>
+          <w:noProof/>
+        </w:rPr>
+        <mc:AlternateContent>
+          <mc:Choice Requires="wpi">
+            <w:drawing>
+              <wp:anchor distT="0" distB="0" distL="114300" distR="114300" simplePos="0" relativeHeight="251700224" behindDoc="0" locked="0" layoutInCell="1" allowOverlap="1" wp14:anchorId="6F428A76" wp14:editId="05CE8061">
+                <wp:simplePos x="0" y="0"/>
+                <wp:positionH relativeFrom="column">
+                  <wp:posOffset>812223</wp:posOffset>
+                </wp:positionH>
+                <wp:positionV relativeFrom="paragraph">
+                  <wp:posOffset>2223047</wp:posOffset>
+                </wp:positionV>
+                <wp:extent cx="548640" cy="1288800"/>
+                <wp:effectExtent l="57150" t="38100" r="41910" b="45085"/>
+                <wp:wrapNone/>
+                <wp:docPr id="699230293" name="Ink 14"/>
+                <wp:cNvGraphicFramePr/>
+                <a:graphic xmlns:a="http://schemas.openxmlformats.org/drawingml/2006/main">
+                  <a:graphicData uri="http://schemas.microsoft.com/office/word/2010/wordprocessingInk">
+                    <w14:contentPart bwMode="auto" r:id="rId16">
+                      <w14:nvContentPartPr>
+                        <w14:cNvContentPartPr/>
+                      </w14:nvContentPartPr>
+                      <w14:xfrm>
+                        <a:off x="0" y="0"/>
+                        <a:ext cx="548640" cy="1288800"/>
+                      </w14:xfrm>
+                    </w14:contentPart>
+                  </a:graphicData>
+                </a:graphic>
+              </wp:anchor>
+            </w:drawing>
+          </mc:Choice>
+          <mc:Fallback>
+            <w:pict>
+              <v:shape w14:anchorId="39BE07B2" id="Ink 14" o:spid="_x0000_s1026" type="#_x0000_t75" style="position:absolute;margin-left:63.25pt;margin-top:174.35pt;width:44.6pt;height:102.9pt;z-index:251700224;visibility:visible;mso-wrap-style:square;mso-wrap-distance-left:9pt;mso-wrap-distance-top:0;mso-wrap-distance-right:9pt;mso-wrap-distance-bottom:0;mso-position-horizontal:absolute;mso-position-horizontal-relative:text;mso-position-vertical:absolute;mso-position-vertical-relative:text" o:gfxdata="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">
+                <v:imagedata r:id="rId17" o:title=""/>
+              </v:shape>
+            </w:pict>
+          </mc:Fallback>
+        </mc:AlternateContent>
+      </w:r>
+      <w:r>
+        <w:rPr>
+          <w:noProof/>
+        </w:rPr>
+        <mc:AlternateContent>
+          <mc:Choice Requires="wpi">
+            <w:drawing>
+              <wp:anchor distT="0" distB="0" distL="114300" distR="114300" simplePos="0" relativeHeight="251699200" behindDoc="0" locked="0" layoutInCell="1" allowOverlap="1" wp14:anchorId="7607A89E" wp14:editId="4D1F3BC9">
+                <wp:simplePos x="0" y="0"/>
+                <wp:positionH relativeFrom="column">
+                  <wp:posOffset>6062823</wp:posOffset>
+                </wp:positionH>
+                <wp:positionV relativeFrom="paragraph">
+                  <wp:posOffset>838487</wp:posOffset>
+                </wp:positionV>
+                <wp:extent cx="1552320" cy="841680"/>
+                <wp:effectExtent l="38100" t="57150" r="48260" b="53975"/>
+                <wp:wrapNone/>
+                <wp:docPr id="1428273687" name="Ink 13"/>
+                <wp:cNvGraphicFramePr/>
+                <a:graphic xmlns:a="http://schemas.openxmlformats.org/drawingml/2006/main">
+                  <a:graphicData uri="http://schemas.microsoft.com/office/word/2010/wordprocessingInk">
+                    <w14:contentPart bwMode="auto" r:id="rId18">
+                      <w14:nvContentPartPr>
+                        <w14:cNvContentPartPr/>
+                      </w14:nvContentPartPr>
+                      <w14:xfrm>
+                        <a:off x="0" y="0"/>
+                        <a:ext cx="1552320" cy="841680"/>
+                      </w14:xfrm>
+                    </w14:contentPart>
+                  </a:graphicData>
+                </a:graphic>
+              </wp:anchor>
+            </w:drawing>
+          </mc:Choice>
+          <mc:Fallback>
+            <w:pict>
+              <v:shape w14:anchorId="3CFDFF5D" id="Ink 13" o:spid="_x0000_s1026" type="#_x0000_t75" style="position:absolute;margin-left:476.7pt;margin-top:65.3pt;width:123.65pt;height:67.65pt;z-index:251699200;visibility:visible;mso-wrap-style:square;mso-wrap-distance-left:9pt;mso-wrap-distance-top:0;mso-wrap-distance-right:9pt;mso-wrap-distance-bottom:0;mso-position-horizontal:absolute;mso-position-horizontal-relative:text;mso-position-vertical:absolute;mso-position-vertical-relative:text" o:gfxdata="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">
+                <v:imagedata r:id="rId19" o:title=""/>
+              </v:shape>
+            </w:pict>
+          </mc:Fallback>
+        </mc:AlternateContent>
+      </w:r>
+      <w:r>
+        <w:rPr>
+          <w:noProof/>
+        </w:rPr>
+        <mc:AlternateContent>
+          <mc:Choice Requires="wpi">
+            <w:drawing>
+              <wp:anchor distT="0" distB="0" distL="114300" distR="114300" simplePos="0" relativeHeight="251698176" behindDoc="0" locked="0" layoutInCell="1" allowOverlap="1" wp14:anchorId="45543179" wp14:editId="7A06C37D">
+                <wp:simplePos x="0" y="0"/>
+                <wp:positionH relativeFrom="column">
+                  <wp:posOffset>5577903</wp:posOffset>
+                </wp:positionH>
+                <wp:positionV relativeFrom="paragraph">
+                  <wp:posOffset>1356167</wp:posOffset>
+                </wp:positionV>
+                <wp:extent cx="360" cy="284040"/>
+                <wp:effectExtent l="38100" t="38100" r="57150" b="40005"/>
+                <wp:wrapNone/>
+                <wp:docPr id="529749440" name="Ink 12"/>
+                <wp:cNvGraphicFramePr/>
+                <a:graphic xmlns:a="http://schemas.openxmlformats.org/drawingml/2006/main">
+                  <a:graphicData uri="http://schemas.microsoft.com/office/word/2010/wordprocessingInk">
+                    <w14:contentPart bwMode="auto" r:id="rId20">
+                      <w14:nvContentPartPr>
+                        <w14:cNvContentPartPr/>
+                      </w14:nvContentPartPr>
+                      <w14:xfrm>
+                        <a:off x="0" y="0"/>
+                        <a:ext cx="360" cy="284040"/>
+                      </w14:xfrm>
+                    </w14:contentPart>
+                  </a:graphicData>
+                </a:graphic>
+              </wp:anchor>
+            </w:drawing>
+          </mc:Choice>
+          <mc:Fallback>
+            <w:pict>
+              <v:shape w14:anchorId="2F14B337" id="Ink 12" o:spid="_x0000_s1026" type="#_x0000_t75" style="position:absolute;margin-left:438.5pt;margin-top:106.1pt;width:1.45pt;height:23.75pt;z-index:251698176;visibility:visible;mso-wrap-style:square;mso-wrap-distance-left:9pt;mso-wrap-distance-top:0;mso-wrap-distance-right:9pt;mso-wrap-distance-bottom:0;mso-position-horizontal:absolute;mso-position-horizontal-relative:text;mso-position-vertical:absolute;mso-position-vertical-relative:text" o:gfxdata="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">
+                <v:imagedata r:id="rId21" o:title=""/>
+              </v:shape>
+            </w:pict>
+          </mc:Fallback>
+        </mc:AlternateContent>
+      </w:r>
+      <w:r>
+        <w:rPr>
+          <w:noProof/>
+        </w:rPr>
+        <mc:AlternateContent>
+          <mc:Choice Requires="wpi">
+            <w:drawing>
+              <wp:anchor distT="0" distB="0" distL="114300" distR="114300" simplePos="0" relativeHeight="251697152" behindDoc="0" locked="0" layoutInCell="1" allowOverlap="1" wp14:anchorId="483F8452" wp14:editId="556FC788">
+                <wp:simplePos x="0" y="0"/>
+                <wp:positionH relativeFrom="column">
+                  <wp:posOffset>3796263</wp:posOffset>
+                </wp:positionH>
+                <wp:positionV relativeFrom="paragraph">
+                  <wp:posOffset>1364447</wp:posOffset>
+                </wp:positionV>
+                <wp:extent cx="17280" cy="275760"/>
+                <wp:effectExtent l="57150" t="57150" r="40005" b="48260"/>
+                <wp:wrapNone/>
+                <wp:docPr id="1730943880" name="Ink 11"/>
+                <wp:cNvGraphicFramePr/>
+                <a:graphic xmlns:a="http://schemas.openxmlformats.org/drawingml/2006/main">
+                  <a:graphicData uri="http://schemas.microsoft.com/office/word/2010/wordprocessingInk">
+                    <w14:contentPart bwMode="auto" r:id="rId22">
+                      <w14:nvContentPartPr>
+                        <w14:cNvContentPartPr/>
+                      </w14:nvContentPartPr>
+                      <w14:xfrm>
+                        <a:off x="0" y="0"/>
+                        <a:ext cx="17280" cy="275760"/>
+                      </w14:xfrm>
+                    </w14:contentPart>
+                  </a:graphicData>
+                </a:graphic>
+              </wp:anchor>
+            </w:drawing>
+          </mc:Choice>
+          <mc:Fallback>
+            <w:pict>
+              <v:shape w14:anchorId="2B34B948" id="Ink 11" o:spid="_x0000_s1026" type="#_x0000_t75" style="position:absolute;margin-left:298.2pt;margin-top:106.75pt;width:2.75pt;height:23.1pt;z-index:251697152;visibility:visible;mso-wrap-style:square;mso-wrap-distance-left:9pt;mso-wrap-distance-top:0;mso-wrap-distance-right:9pt;mso-wrap-distance-bottom:0;mso-position-horizontal:absolute;mso-position-horizontal-relative:text;mso-position-vertical:absolute;mso-position-vertical-relative:text" o:gfxdata="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">
+                <v:imagedata r:id="rId23" o:title=""/>
+              </v:shape>
+            </w:pict>
+          </mc:Fallback>
+        </mc:AlternateContent>
+      </w:r>
+      <w:r>
+        <w:rPr>
+          <w:noProof/>
+        </w:rPr>
+        <mc:AlternateContent>
+          <mc:Choice Requires="wpi">
+            <w:drawing>
+              <wp:anchor distT="0" distB="0" distL="114300" distR="114300" simplePos="0" relativeHeight="251696128" behindDoc="0" locked="0" layoutInCell="1" allowOverlap="1" wp14:anchorId="101222C1" wp14:editId="5D29FDBE">
+                <wp:simplePos x="0" y="0"/>
+                <wp:positionH relativeFrom="column">
+                  <wp:posOffset>2062503</wp:posOffset>
+                </wp:positionH>
+                <wp:positionV relativeFrom="paragraph">
+                  <wp:posOffset>895007</wp:posOffset>
+                </wp:positionV>
+                <wp:extent cx="1209240" cy="747000"/>
+                <wp:effectExtent l="38100" t="38100" r="48260" b="53340"/>
+                <wp:wrapNone/>
+                <wp:docPr id="1604665373" name="Ink 10"/>
+                <wp:cNvGraphicFramePr/>
+                <a:graphic xmlns:a="http://schemas.openxmlformats.org/drawingml/2006/main">
+                  <a:graphicData uri="http://schemas.microsoft.com/office/word/2010/wordprocessingInk">
+                    <w14:contentPart bwMode="auto" r:id="rId24">
+                      <w14:nvContentPartPr>
+                        <w14:cNvContentPartPr/>
+                      </w14:nvContentPartPr>
+                      <w14:xfrm>
+                        <a:off x="0" y="0"/>
+                        <a:ext cx="1209240" cy="747000"/>
+                      </w14:xfrm>
+                    </w14:contentPart>
+                  </a:graphicData>
+                </a:graphic>
+              </wp:anchor>
+            </w:drawing>
+          </mc:Choice>
+          <mc:Fallback>
+            <w:pict>
+              <v:shape w14:anchorId="19ABC28C" id="Ink 10" o:spid="_x0000_s1026" type="#_x0000_t75" style="position:absolute;margin-left:161.7pt;margin-top:69.75pt;width:96.6pt;height:60.2pt;z-index:251696128;visibility:visible;mso-wrap-style:square;mso-wrap-distance-left:9pt;mso-wrap-distance-top:0;mso-wrap-distance-right:9pt;mso-wrap-distance-bottom:0;mso-position-horizontal:absolute;mso-position-horizontal-relative:text;mso-position-vertical:absolute;mso-position-vertical-relative:text" o:gfxdata="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">
+                <v:imagedata r:id="rId25" o:title=""/>
+              </v:shape>
+            </w:pict>
+          </mc:Fallback>
+        </mc:AlternateContent>
+      </w:r>
+      <w:r>
+        <w:rPr>
+          <w:noProof/>
+        </w:rPr>
+        <mc:AlternateContent>
+          <mc:Choice Requires="wps">
+            <w:drawing>
+              <wp:anchor distT="0" distB="0" distL="114300" distR="114300" simplePos="0" relativeHeight="251676672" behindDoc="0" locked="0" layoutInCell="1" allowOverlap="1" wp14:anchorId="1130F835" wp14:editId="4BB024D8">
+                <wp:simplePos x="0" y="0"/>
+                <wp:positionH relativeFrom="column">
+                  <wp:posOffset>3255341</wp:posOffset>
+                </wp:positionH>
+                <wp:positionV relativeFrom="paragraph">
+                  <wp:posOffset>345440</wp:posOffset>
+                </wp:positionV>
+                <wp:extent cx="2806811" cy="1137037"/>
+                <wp:effectExtent l="0" t="0" r="12700" b="25400"/>
+                <wp:wrapNone/>
+                <wp:docPr id="1830705649" name="Oval 9"/>
+                <wp:cNvGraphicFramePr/>
+                <a:graphic xmlns:a="http://schemas.openxmlformats.org/drawingml/2006/main">
+                  <a:graphicData uri="http://schemas.microsoft.com/office/word/2010/wordprocessingShape">
+                    <wps:wsp>
+                      <wps:cNvSpPr/>
+                      <wps:spPr>
+                        <a:xfrm>
+                          <a:off x="0" y="0"/>
+                          <a:ext cx="2806811" cy="1137037"/>
+                        </a:xfrm>
+                        <a:prstGeom prst="ellipse">
+                          <a:avLst/>
+                        </a:prstGeom>
+                      </wps:spPr>
+                      <wps:style>
+                        <a:lnRef idx="2">
+                          <a:schemeClr val="accent1">
+                            <a:shade val="15000"/>
+                          </a:schemeClr>
+                        </a:lnRef>
+                        <a:fillRef idx="1">
+                          <a:schemeClr val="accent1"/>
+                        </a:fillRef>
+                        <a:effectRef idx="0">
+                          <a:schemeClr val="accent1"/>
+                        </a:effectRef>
+                        <a:fontRef idx="minor">
+                          <a:schemeClr val="lt1"/>
+                        </a:fontRef>
+                      </wps:style>
+                      <wps:txbx>
+                        <w:txbxContent>
+                          <w:p>
+                            <w:pPr>
+                              <w:jc w:val="center"/>
+                            </w:pPr>
+                            <w:r>
+                              <w:t>Game Center Homepage</w:t>
+                            </w:r>
+                          </w:p>
+                          <w:p>
+                            <w:pPr>
+                              <w:jc w:val="center"/>
+                            </w:pPr>
+                          </w:p>
+                        </w:txbxContent>
+                      </wps:txbx>
+                      <wps:bodyPr rot="0" spcFirstLastPara="0" vertOverflow="overflow" horzOverflow="overflow" vert="horz" wrap="square" lIns="91440" tIns="45720" rIns="91440" bIns="45720" numCol="1" spcCol="0" rtlCol="0" fromWordArt="0" anchor="ctr" anchorCtr="0" forceAA="0" compatLnSpc="1">
+                        <a:prstTxWarp prst="textNoShape">
+                          <a:avLst/>
+                        </a:prstTxWarp>
+                        <a:noAutofit/>
+                      </wps:bodyPr>
+                    </wps:wsp>
+                  </a:graphicData>
+                </a:graphic>
+              </wp:anchor>
+            </w:drawing>
+          </mc:Choice>
+          <mc:Fallback>
+            <w:pict>
+              <v:oval w14:anchorId="1130F835" id="Oval 9" o:spid="_x0000_s1031" style="position:absolute;margin-left:256.35pt;margin-top:27.2pt;width:221pt;height:89.55pt;z-index:251676672;visibility:visible;mso-wrap-style:square;mso-wrap-distance-left:9pt;mso-wrap-distance-top:0;mso-wrap-distance-right:9pt;mso-wrap-distance-bottom:0;mso-position-horizontal:absolute;mso-position-horizontal-relative:text;mso-position-vertical:absolute;mso-position-vertical-relative:text;v-text-anchor:middle" o:gfxdata="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" fillcolor="#5b9bd5 [3204]" strokecolor="#091723 [484]" strokeweight="1pt">
+                <v:stroke joinstyle="miter"/>
+                <v:textbox>
+                  <w:txbxContent>
+                    <w:p>
+                      <w:pPr>
+                        <w:jc w:val="center"/>
+                      </w:pPr>
+                      <w:r>
+                        <w:t>Game Center Homepage</w:t>
+                      </w:r>
+                    </w:p>
+                    <w:p>
+                      <w:pPr>
+                        <w:jc w:val="center"/>
+                      </w:pPr>
+                    </w:p>
+                  </w:txbxContent>
+                </v:textbox>
+              </v:oval>
+            </w:pict>
+          </mc:Fallback>
+        </mc:AlternateContent>
+      </w:r>
+      <w:r>
+        <w:rPr>
+          <w:noProof/>
+        </w:rPr>
+        <mc:AlternateContent>
+          <mc:Choice Requires="wps">
+            <w:drawing>
+              <wp:anchor distT="0" distB="0" distL="114300" distR="114300" simplePos="0" relativeHeight="251695104" behindDoc="0" locked="0" layoutInCell="1" allowOverlap="1" wp14:anchorId="12EF373F" wp14:editId="2F1BCE16">
+                <wp:simplePos x="0" y="0"/>
+                <wp:positionH relativeFrom="column">
+                  <wp:posOffset>6830170</wp:posOffset>
+                </wp:positionH>
+                <wp:positionV relativeFrom="paragraph">
+                  <wp:posOffset>1669774</wp:posOffset>
+                </wp:positionV>
+                <wp:extent cx="1311965" cy="1137037"/>
+                <wp:effectExtent l="0" t="0" r="21590" b="25400"/>
+                <wp:wrapNone/>
+                <wp:docPr id="1539883669" name="Oval 9"/>
+                <wp:cNvGraphicFramePr/>
+                <a:graphic xmlns:a="http://schemas.openxmlformats.org/drawingml/2006/main">
+                  <a:graphicData uri="http://schemas.microsoft.com/office/word/2010/wordprocessingShape">
+                    <wps:wsp>
+                      <wps:cNvSpPr/>
+                      <wps:spPr>
+                        <a:xfrm>
+                          <a:off x="0" y="0"/>
+                          <a:ext cx="1311965" cy="1137037"/>
+                        </a:xfrm>
+                        <a:prstGeom prst="ellipse">
+                          <a:avLst/>
+                        </a:prstGeom>
+                        <a:solidFill>
+                          <a:schemeClr val="tx2"/>
+                        </a:solidFill>
+                      </wps:spPr>
+                      <wps:style>
+                        <a:lnRef idx="2">
+                          <a:schemeClr val="accent1">
+                            <a:shade val="15000"/>
+                          </a:schemeClr>
+                        </a:lnRef>
+                        <a:fillRef idx="1">
+                          <a:schemeClr val="accent1"/>
+                        </a:fillRef>
+                        <a:effectRef idx="0">
+                          <a:schemeClr val="accent1"/>
+                        </a:effectRef>
+                        <a:fontRef idx="minor">
+                          <a:schemeClr val="lt1"/>
+                        </a:fontRef>
+                      </wps:style>
+                      <wps:txbx>
+                        <w:txbxContent>
+                          <w:p>
+                            <w:pPr>
+                              <w:jc w:val="center"/>
+                            </w:pPr>
+                            <w:r>
+                              <w:t>Help</w:t>
+                            </w:r>
+                            <w:r>
+                              <w:t xml:space="preserve"> and Suggestions</w:t>
+                            </w:r>
+                          </w:p>
+                        </w:txbxContent>
+                      </wps:txbx>
+                      <wps:bodyPr rot="0" spcFirstLastPara="0" vertOverflow="overflow" horzOverflow="overflow" vert="horz" wrap="square" lIns="91440" tIns="45720" rIns="91440" bIns="45720" numCol="1" spcCol="0" rtlCol="0" fromWordArt="0" anchor="ctr" anchorCtr="0" forceAA="0" compatLnSpc="1">
+                        <a:prstTxWarp prst="textNoShape">
+                          <a:avLst/>
+                        </a:prstTxWarp>
+                        <a:noAutofit/>
+                      </wps:bodyPr>
+                    </wps:wsp>
+                  </a:graphicData>
+                </a:graphic>
+                <wp14:sizeRelH relativeFrom="margin">
+                  <wp14:pctWidth>0</wp14:pctWidth>
+                </wp14:sizeRelH>
+              </wp:anchor>
+            </w:drawing>
+          </mc:Choice>
+          <mc:Fallback>
+            <w:pict>
+              <v:oval w14:anchorId="12EF373F" id="_x0000_s1032" style="position:absolute;margin-left:537.8pt;margin-top:131.5pt;width:103.3pt;height:89.55pt;z-index:251695104;visibility:visible;mso-wrap-style:square;mso-width-percent:0;mso-wrap-distance-left:9pt;mso-wrap-distance-top:0;mso-wrap-distance-right:9pt;mso-wrap-distance-bottom:0;mso-position-horizontal:absolute;mso-position-horizontal-relative:text;mso-position-vertical:absolute;mso-position-vertical-relative:text;mso-width-percent:0;mso-width-relative:margin;v-text-anchor:middle" o:gfxdata="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" fillcolor="#44546a [3215]" strokecolor="#091723 [484]" strokeweight="1pt">
+                <v:stroke joinstyle="miter"/>
+                <v:textbox>
+                  <w:txbxContent>
+                    <w:p>
+                      <w:pPr>
+                        <w:jc w:val="center"/>
+                      </w:pPr>
+                      <w:r>
+                        <w:t>Help</w:t>
+                      </w:r>
+                      <w:r>
+                        <w:t xml:space="preserve"> and Suggestions</w:t>
+                      </w:r>
+                    </w:p>
+                  </w:txbxContent>
+                </v:textbox>
+              </v:oval>
+            </w:pict>
+          </mc:Fallback>
+        </mc:AlternateContent>
+      </w:r>
+      <w:r>
+        <w:rPr>
+          <w:noProof/>
+        </w:rPr>
+        <mc:AlternateContent>
+          <mc:Choice Requires="wps">
+            <w:drawing>
+              <wp:anchor distT="0" distB="0" distL="114300" distR="114300" simplePos="0" relativeHeight="251693056" behindDoc="0" locked="0" layoutInCell="1" allowOverlap="1" wp14:anchorId="796F7C07" wp14:editId="1EC33583">
+                <wp:simplePos x="0" y="0"/>
+                <wp:positionH relativeFrom="column">
+                  <wp:posOffset>4977130</wp:posOffset>
+                </wp:positionH>
+                <wp:positionV relativeFrom="paragraph">
+                  <wp:posOffset>4292848</wp:posOffset>
+                </wp:positionV>
+                <wp:extent cx="1311965" cy="1137037"/>
+                <wp:effectExtent l="0" t="0" r="21590" b="25400"/>
+                <wp:wrapNone/>
+                <wp:docPr id="1580333994" name="Oval 9"/>
+                <wp:cNvGraphicFramePr/>
+                <a:graphic xmlns:a="http://schemas.openxmlformats.org/drawingml/2006/main">
+                  <a:graphicData uri="http://schemas.microsoft.com/office/word/2010/wordprocessingShape">
+                    <wps:wsp>
+                      <wps:cNvSpPr/>
+                      <wps:spPr>
+                        <a:xfrm>
+                          <a:off x="0" y="0"/>
+                          <a:ext cx="1311965" cy="1137037"/>
+                        </a:xfrm>
+                        <a:prstGeom prst="ellipse">
+                          <a:avLst/>
+                        </a:prstGeom>
+                        <a:solidFill>
+                          <a:schemeClr val="tx1"/>
+                        </a:solidFill>
+                      </wps:spPr>
+                      <wps:style>
+                        <a:lnRef idx="2">
+                          <a:schemeClr val="accent1">
+                            <a:shade val="15000"/>
+                          </a:schemeClr>
+                        </a:lnRef>
+                        <a:fillRef idx="1">
+                          <a:schemeClr val="accent1"/>
+                        </a:fillRef>
+                        <a:effectRef idx="0">
+                          <a:schemeClr val="accent1"/>
+                        </a:effectRef>
+                        <a:fontRef idx="minor">
+                          <a:schemeClr val="lt1"/>
+                        </a:fontRef>
+                      </wps:style>
+                      <wps:txbx>
+                        <w:txbxContent>
+                          <w:p>
+                            <w:pPr>
+                              <w:jc w:val="center"/>
+                            </w:pPr>
+                            <w:r>
+                              <w:t>Education Information</w:t>
+                            </w:r>
+                          </w:p>
+                        </w:txbxContent>
+                      </wps:txbx>
+                      <wps:bodyPr rot="0" spcFirstLastPara="0" vertOverflow="overflow" horzOverflow="overflow" vert="horz" wrap="square" lIns="91440" tIns="45720" rIns="91440" bIns="45720" numCol="1" spcCol="0" rtlCol="0" fromWordArt="0" anchor="ctr" anchorCtr="0" forceAA="0" compatLnSpc="1">
+                        <a:prstTxWarp prst="textNoShape">
+                          <a:avLst/>
+                        </a:prstTxWarp>
+                        <a:noAutofit/>
+                      </wps:bodyPr>
+                    </wps:wsp>
+                  </a:graphicData>
+                </a:graphic>
+                <wp14:sizeRelH relativeFrom="margin">
+                  <wp14:pctWidth>0</wp14:pctWidth>
+                </wp14:sizeRelH>
+              </wp:anchor>
+            </w:drawing>
+          </mc:Choice>
+          <mc:Fallback>
+            <w:pict>
+              <v:oval w14:anchorId="796F7C07" id="_x0000_s1033" style="position:absolute;margin-left:391.9pt;margin-top:338pt;width:103.3pt;height:89.55pt;z-index:251693056;visibility:visible;mso-wrap-style:square;mso-width-percent:0;mso-wrap-distance-left:9pt;mso-wrap-distance-top:0;mso-wrap-distance-right:9pt;mso-wrap-distance-bottom:0;mso-position-horizontal:absolute;mso-position-horizontal-relative:text;mso-position-vertical:absolute;mso-position-vertical-relative:text;mso-width-percent:0;mso-width-relative:margin;v-text-anchor:middle" o:gfxdata="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" fillcolor="black [3213]" strokecolor="#091723 [484]" strokeweight="1pt">
+                <v:stroke joinstyle="miter"/>
+                <v:textbox>
+                  <w:txbxContent>
+                    <w:p>
+                      <w:pPr>
+                        <w:jc w:val="center"/>
+                      </w:pPr>
+                      <w:r>
+                        <w:t>Education Information</w:t>
+                      </w:r>
+                    </w:p>
+                  </w:txbxContent>
+                </v:textbox>
+              </v:oval>
+            </w:pict>
+          </mc:Fallback>
+        </mc:AlternateContent>
+      </w:r>
+      <w:r>
+        <w:rPr>
+          <w:noProof/>
+        </w:rPr>
+        <mc:AlternateContent>
+          <mc:Choice Requires="wps">
+            <w:drawing>
+              <wp:anchor distT="0" distB="0" distL="114300" distR="114300" simplePos="0" relativeHeight="251691008" behindDoc="0" locked="0" layoutInCell="1" allowOverlap="1" wp14:anchorId="61732C53" wp14:editId="77EEC9DE">
+                <wp:simplePos x="0" y="0"/>
+                <wp:positionH relativeFrom="column">
+                  <wp:posOffset>4977461</wp:posOffset>
+                </wp:positionH>
+                <wp:positionV relativeFrom="paragraph">
+                  <wp:posOffset>2957885</wp:posOffset>
+                </wp:positionV>
+                <wp:extent cx="1311965" cy="1137037"/>
+                <wp:effectExtent l="0" t="0" r="21590" b="25400"/>
+                <wp:wrapNone/>
+                <wp:docPr id="193307735" name="Oval 9"/>
+                <wp:cNvGraphicFramePr/>
+                <a:graphic xmlns:a="http://schemas.openxmlformats.org/drawingml/2006/main">
+                  <a:graphicData uri="http://schemas.microsoft.com/office/word/2010/wordprocessingShape">
+                    <wps:wsp>
+                      <wps:cNvSpPr/>
+                      <wps:spPr>
+                        <a:xfrm>
+                          <a:off x="0" y="0"/>
+                          <a:ext cx="1311965" cy="1137037"/>
+                        </a:xfrm>
+                        <a:prstGeom prst="ellipse">
+                          <a:avLst/>
+                        </a:prstGeom>
+                        <a:solidFill>
+                          <a:schemeClr val="tx1"/>
+                        </a:solidFill>
+                      </wps:spPr>
+                      <wps:style>
+                        <a:lnRef idx="2">
+                          <a:schemeClr val="accent1">
+                            <a:shade val="15000"/>
+                          </a:schemeClr>
+                        </a:lnRef>
+                        <a:fillRef idx="1">
+                          <a:schemeClr val="accent1"/>
+                        </a:fillRef>
+                        <a:effectRef idx="0">
+                          <a:schemeClr val="accent1"/>
+                        </a:effectRef>
+                        <a:fontRef idx="minor">
+                          <a:schemeClr val="lt1"/>
+                        </a:fontRef>
+                      </wps:style>
+                      <wps:txbx>
+                        <w:txbxContent>
+                          <w:p>
+                            <w:pPr>
+                              <w:jc w:val="center"/>
+                            </w:pPr>
+                            <w:r>
+                              <w:t>Worksheets</w:t>
+                            </w:r>
+                          </w:p>
+                        </w:txbxContent>
+                      </wps:txbx>
+                      <wps:bodyPr rot="0" spcFirstLastPara="0" vertOverflow="overflow" horzOverflow="overflow" vert="horz" wrap="square" lIns="91440" tIns="45720" rIns="91440" bIns="45720" numCol="1" spcCol="0" rtlCol="0" fromWordArt="0" anchor="ctr" anchorCtr="0" forceAA="0" compatLnSpc="1">
+                        <a:prstTxWarp prst="textNoShape">
+                          <a:avLst/>
+                        </a:prstTxWarp>
+                        <a:noAutofit/>
+                      </wps:bodyPr>
+                    </wps:wsp>
+                  </a:graphicData>
+                </a:graphic>
+                <wp14:sizeRelH relativeFrom="margin">
+                  <wp14:pctWidth>0</wp14:pctWidth>
+                </wp14:sizeRelH>
+              </wp:anchor>
+            </w:drawing>
+          </mc:Choice>
+          <mc:Fallback>
+            <w:pict>
+              <v:oval w14:anchorId="61732C53" id="_x0000_s1034" style="position:absolute;margin-left:391.95pt;margin-top:232.9pt;width:103.3pt;height:89.55pt;z-index:251691008;visibility:visible;mso-wrap-style:square;mso-width-percent:0;mso-wrap-distance-left:9pt;mso-wrap-distance-top:0;mso-wrap-distance-right:9pt;mso-wrap-distance-bottom:0;mso-position-horizontal:absolute;mso-position-horizontal-relative:text;mso-position-vertical:absolute;mso-position-vertical-relative:text;mso-width-percent:0;mso-width-relative:margin;v-text-anchor:middle" o:gfxdata="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" fillcolor="black [3213]" strokecolor="#091723 [484]" strokeweight="1pt">
+                <v:stroke joinstyle="miter"/>
+                <v:textbox>
+                  <w:txbxContent>
+                    <w:p>
+                      <w:pPr>
+                        <w:jc w:val="center"/>
+                      </w:pPr>
+                      <w:r>
+                        <w:t>Worksheets</w:t>
+                      </w:r>
+                    </w:p>
+                  </w:txbxContent>
+                </v:textbox>
+              </v:oval>
+            </w:pict>
+          </mc:Fallback>
+        </mc:AlternateContent>
+      </w:r>
+      <w:r>
+        <w:rPr>
+          <w:noProof/>
+        </w:rPr>
+        <mc:AlternateContent>
+          <mc:Choice Requires="wps">
+            <w:drawing>
+              <wp:anchor distT="0" distB="0" distL="114300" distR="114300" simplePos="0" relativeHeight="251688960" behindDoc="0" locked="0" layoutInCell="1" allowOverlap="1" wp14:anchorId="55B11BA1" wp14:editId="10307C43">
+                <wp:simplePos x="0" y="0"/>
+                <wp:positionH relativeFrom="column">
+                  <wp:posOffset>4977516</wp:posOffset>
+                </wp:positionH>
+                <wp:positionV relativeFrom="paragraph">
+                  <wp:posOffset>1653871</wp:posOffset>
+                </wp:positionV>
+                <wp:extent cx="1311965" cy="1137037"/>
+                <wp:effectExtent l="0" t="0" r="21590" b="25400"/>
+                <wp:wrapNone/>
+                <wp:docPr id="607324751" name="Oval 9"/>
+                <wp:cNvGraphicFramePr/>
+                <a:graphic xmlns:a="http://schemas.openxmlformats.org/drawingml/2006/main">
+                  <a:graphicData uri="http://schemas.microsoft.com/office/word/2010/wordprocessingShape">
+                    <wps:wsp>
+                      <wps:cNvSpPr/>
+                      <wps:spPr>
+                        <a:xfrm>
+                          <a:off x="0" y="0"/>
+                          <a:ext cx="1311965" cy="1137037"/>
+                        </a:xfrm>
+                        <a:prstGeom prst="ellipse">
+                          <a:avLst/>
+                        </a:prstGeom>
+                        <a:solidFill>
+                          <a:schemeClr val="tx2"/>
+                        </a:solidFill>
+                      </wps:spPr>
+                      <wps:style>
+                        <a:lnRef idx="2">
+                          <a:schemeClr val="accent1">
+                            <a:shade val="15000"/>
+                          </a:schemeClr>
+                        </a:lnRef>
+                        <a:fillRef idx="1">
+                          <a:schemeClr val="accent1"/>
+                        </a:fillRef>
+                        <a:effectRef idx="0">
+                          <a:schemeClr val="accent1"/>
+                        </a:effectRef>
+                        <a:fontRef idx="minor">
+                          <a:schemeClr val="lt1"/>
+                        </a:fontRef>
+                      </wps:style>
+                      <wps:txbx>
+                        <w:txbxContent>
+                          <w:p>
+                            <w:pPr>
+                              <w:jc w:val="center"/>
+                            </w:pPr>
+                            <w:r>
+                              <w:t>Materials</w:t>
+                            </w:r>
+                          </w:p>
+                        </w:txbxContent>
+                      </wps:txbx>
+                      <wps:bodyPr rot="0" spcFirstLastPara="0" vertOverflow="overflow" horzOverflow="overflow" vert="horz" wrap="square" lIns="91440" tIns="45720" rIns="91440" bIns="45720" numCol="1" spcCol="0" rtlCol="0" fromWordArt="0" anchor="ctr" anchorCtr="0" forceAA="0" compatLnSpc="1">
+                        <a:prstTxWarp prst="textNoShape">
+                          <a:avLst/>
+                        </a:prstTxWarp>
+                        <a:noAutofit/>
+                      </wps:bodyPr>
+                    </wps:wsp>
+                  </a:graphicData>
+                </a:graphic>
+                <wp14:sizeRelH relativeFrom="margin">
+                  <wp14:pctWidth>0</wp14:pctWidth>
+                </wp14:sizeRelH>
+              </wp:anchor>
+            </w:drawing>
+          </mc:Choice>
+          <mc:Fallback>
+            <w:pict>
+              <v:oval w14:anchorId="55B11BA1" id="_x0000_s1035" style="position:absolute;margin-left:391.95pt;margin-top:130.25pt;width:103.3pt;height:89.55pt;z-index:251688960;visibility:visible;mso-wrap-style:square;mso-width-percent:0;mso-wrap-distance-left:9pt;mso-wrap-distance-top:0;mso-wrap-distance-right:9pt;mso-wrap-distance-bottom:0;mso-position-horizontal:absolute;mso-position-horizontal-relative:text;mso-position-vertical:absolute;mso-position-vertical-relative:text;mso-width-percent:0;mso-width-relative:margin;v-text-anchor:middle" o:gfxdata="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" fillcolor="#44546a [3215]" strokecolor="#091723 [484]" strokeweight="1pt">
+                <v:stroke joinstyle="miter"/>
+                <v:textbox>
+                  <w:txbxContent>
+                    <w:p>
+                      <w:pPr>
+                        <w:jc w:val="center"/>
+                      </w:pPr>
+                      <w:r>
+                        <w:t>Materials</w:t>
+                      </w:r>
+                    </w:p>
+                  </w:txbxContent>
+                </v:textbox>
+              </v:oval>
+            </w:pict>
+          </mc:Fallback>
+        </mc:AlternateContent>
+      </w:r>
+      <w:r>
+        <w:rPr>
+          <w:noProof/>
+        </w:rPr>
+        <mc:AlternateContent>
+          <mc:Choice Requires="wps">
+            <w:drawing>
+              <wp:anchor distT="0" distB="0" distL="114300" distR="114300" simplePos="0" relativeHeight="251686912" behindDoc="0" locked="0" layoutInCell="1" allowOverlap="1" wp14:anchorId="3A17694C" wp14:editId="1C8E0A5E">
+                <wp:simplePos x="0" y="0"/>
+                <wp:positionH relativeFrom="column">
+                  <wp:posOffset>3084803</wp:posOffset>
+                </wp:positionH>
+                <wp:positionV relativeFrom="paragraph">
+                  <wp:posOffset>1653540</wp:posOffset>
+                </wp:positionV>
+                <wp:extent cx="1311965" cy="1137037"/>
+                <wp:effectExtent l="0" t="0" r="21590" b="25400"/>
+                <wp:wrapNone/>
+                <wp:docPr id="796158980" name="Oval 9"/>
+                <wp:cNvGraphicFramePr/>
+                <a:graphic xmlns:a="http://schemas.openxmlformats.org/drawingml/2006/main">
+                  <a:graphicData uri="http://schemas.microsoft.com/office/word/2010/wordprocessingShape">
+                    <wps:wsp>
+                      <wps:cNvSpPr/>
+                      <wps:spPr>
+                        <a:xfrm>
+                          <a:off x="0" y="0"/>
+                          <a:ext cx="1311965" cy="1137037"/>
+                        </a:xfrm>
+                        <a:prstGeom prst="ellipse">
+                          <a:avLst/>
+                        </a:prstGeom>
+                        <a:solidFill>
+                          <a:schemeClr val="tx2"/>
+                        </a:solidFill>
+                      </wps:spPr>
+                      <wps:style>
+                        <a:lnRef idx="2">
+                          <a:schemeClr val="accent1">
+                            <a:shade val="15000"/>
+                          </a:schemeClr>
+                        </a:lnRef>
+                        <a:fillRef idx="1">
+                          <a:schemeClr val="accent1"/>
+                        </a:fillRef>
+                        <a:effectRef idx="0">
+                          <a:schemeClr val="accent1"/>
+                        </a:effectRef>
+                        <a:fontRef idx="minor">
+                          <a:schemeClr val="lt1"/>
+                        </a:fontRef>
+                      </wps:style>
+                      <wps:txbx>
+                        <w:txbxContent>
+                          <w:p>
+                            <w:pPr>
+                              <w:jc w:val="center"/>
+                            </w:pPr>
+                            <w:r>
+                              <w:t>Game Search</w:t>
+                            </w:r>
+                          </w:p>
+                        </w:txbxContent>
+                      </wps:txbx>
+                      <wps:bodyPr rot="0" spcFirstLastPara="0" vertOverflow="overflow" horzOverflow="overflow" vert="horz" wrap="square" lIns="91440" tIns="45720" rIns="91440" bIns="45720" numCol="1" spcCol="0" rtlCol="0" fromWordArt="0" anchor="ctr" anchorCtr="0" forceAA="0" compatLnSpc="1">
+                        <a:prstTxWarp prst="textNoShape">
+                          <a:avLst/>
+                        </a:prstTxWarp>
+                        <a:noAutofit/>
+                      </wps:bodyPr>
+                    </wps:wsp>
+                  </a:graphicData>
+                </a:graphic>
+                <wp14:sizeRelH relativeFrom="margin">
+                  <wp14:pctWidth>0</wp14:pctWidth>
+                </wp14:sizeRelH>
+              </wp:anchor>
+            </w:drawing>
+          </mc:Choice>
+          <mc:Fallback>
+            <w:pict>
+              <v:oval w14:anchorId="3A17694C" id="_x0000_s1036" style="position:absolute;margin-left:242.9pt;margin-top:130.2pt;width:103.3pt;height:89.55pt;z-index:251686912;visibility:visible;mso-wrap-style:square;mso-width-percent:0;mso-wrap-distance-left:9pt;mso-wrap-distance-top:0;mso-wrap-distance-right:9pt;mso-wrap-distance-bottom:0;mso-position-horizontal:absolute;mso-position-horizontal-relative:text;mso-position-vertical:absolute;mso-position-vertical-relative:text;mso-width-percent:0;mso-width-relative:margin;v-text-anchor:middle" o:gfxdata="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" fillcolor="#44546a [3215]" strokecolor="#091723 [484]" strokeweight="1pt">
+                <v:stroke joinstyle="miter"/>
+                <v:textbox>
+                  <w:txbxContent>
+                    <w:p>
+                      <w:pPr>
+                        <w:jc w:val="center"/>
+                      </w:pPr>
+                      <w:r>
+                        <w:t>Game Search</w:t>
+                      </w:r>
+                    </w:p>
+                  </w:txbxContent>
+                </v:textbox>
+              </v:oval>
+            </w:pict>
+          </mc:Fallback>
+        </mc:AlternateContent>
+      </w:r>
+      <w:r>
+        <w:rPr>
+          <w:noProof/>
+        </w:rPr>
+        <mc:AlternateContent>
+          <mc:Choice Requires="wps">
+            <w:drawing>
+              <wp:anchor distT="0" distB="0" distL="114300" distR="114300" simplePos="0" relativeHeight="251684864" behindDoc="0" locked="0" layoutInCell="1" allowOverlap="1" wp14:anchorId="122FE277" wp14:editId="17B438AC">
+                <wp:simplePos x="0" y="0"/>
+                <wp:positionH relativeFrom="column">
+                  <wp:posOffset>1319696</wp:posOffset>
+                </wp:positionH>
+                <wp:positionV relativeFrom="paragraph">
+                  <wp:posOffset>5509785</wp:posOffset>
+                </wp:positionV>
+                <wp:extent cx="1311965" cy="1137037"/>
+                <wp:effectExtent l="0" t="0" r="21590" b="25400"/>
+                <wp:wrapNone/>
+                <wp:docPr id="650829935" name="Oval 9"/>
+                <wp:cNvGraphicFramePr/>
+                <a:graphic xmlns:a="http://schemas.openxmlformats.org/drawingml/2006/main">
+                  <a:graphicData uri="http://schemas.microsoft.com/office/word/2010/wordprocessingShape">
+                    <wps:wsp>
+                      <wps:cNvSpPr/>
+                      <wps:spPr>
+                        <a:xfrm>
+                          <a:off x="0" y="0"/>
+                          <a:ext cx="1311965" cy="1137037"/>
+                        </a:xfrm>
+                        <a:prstGeom prst="ellipse">
+                          <a:avLst/>
+                        </a:prstGeom>
+                        <a:solidFill>
+                          <a:schemeClr val="tx1"/>
+                        </a:solidFill>
+                      </wps:spPr>
+                      <wps:style>
+                        <a:lnRef idx="2">
+                          <a:schemeClr val="accent1">
+                            <a:shade val="15000"/>
+                          </a:schemeClr>
+                        </a:lnRef>
+                        <a:fillRef idx="1">
+                          <a:schemeClr val="accent1"/>
+                        </a:fillRef>
+                        <a:effectRef idx="0">
+                          <a:schemeClr val="accent1"/>
+                        </a:effectRef>
+                        <a:fontRef idx="minor">
+                          <a:schemeClr val="lt1"/>
+                        </a:fontRef>
+                      </wps:style>
+                      <wps:txbx>
+                        <w:txbxContent>
+                          <w:p>
+                            <w:pPr>
+                              <w:jc w:val="center"/>
+                            </w:pPr>
+                            <w:r>
+                              <w:t>Settings</w:t>
+                            </w:r>
+                          </w:p>
+                          <w:p>
+                            <w:pPr>
+                              <w:jc w:val="center"/>
+                            </w:pPr>
+                          </w:p>
+                        </w:txbxContent>
+                      </wps:txbx>
+                      <wps:bodyPr rot="0" spcFirstLastPara="0" vertOverflow="overflow" horzOverflow="overflow" vert="horz" wrap="square" lIns="91440" tIns="45720" rIns="91440" bIns="45720" numCol="1" spcCol="0" rtlCol="0" fromWordArt="0" anchor="ctr" anchorCtr="0" forceAA="0" compatLnSpc="1">
+                        <a:prstTxWarp prst="textNoShape">
+                          <a:avLst/>
+                        </a:prstTxWarp>
+                        <a:noAutofit/>
+                      </wps:bodyPr>
+                    </wps:wsp>
+                  </a:graphicData>
+                </a:graphic>
+                <wp14:sizeRelH relativeFrom="margin">
+                  <wp14:pctWidth>0</wp14:pctWidth>
+                </wp14:sizeRelH>
+              </wp:anchor>
+            </w:drawing>
+          </mc:Choice>
+          <mc:Fallback>
+            <w:pict>
+              <v:oval w14:anchorId="122FE277" id="_x0000_s1037" style="position:absolute;margin-left:103.9pt;margin-top:433.85pt;width:103.3pt;height:89.55pt;z-index:251684864;visibility:visible;mso-wrap-style:square;mso-width-percent:0;mso-wrap-distance-left:9pt;mso-wrap-distance-top:0;mso-wrap-distance-right:9pt;mso-wrap-distance-bottom:0;mso-position-horizontal:absolute;mso-position-horizontal-relative:text;mso-position-vertical:absolute;mso-position-vertical-relative:text;mso-width-percent:0;mso-width-relative:margin;v-text-anchor:middle" o:gfxdata="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" fillcolor="black [3213]" strokecolor="#091723 [484]" strokeweight="1pt">
+                <v:stroke joinstyle="miter"/>
+                <v:textbox>
+                  <w:txbxContent>
+                    <w:p>
+                      <w:pPr>
+                        <w:jc w:val="center"/>
+                      </w:pPr>
+                      <w:r>
+                        <w:t>Settings</w:t>
+                      </w:r>
+                    </w:p>
+                    <w:p>
+                      <w:pPr>
+                        <w:jc w:val="center"/>
+                      </w:pPr>
+                    </w:p>
+                  </w:txbxContent>
+                </v:textbox>
+              </v:oval>
+            </w:pict>
+          </mc:Fallback>
+        </mc:AlternateContent>
+      </w:r>
+      <w:r>
+        <w:rPr>
+          <w:noProof/>
+        </w:rPr>
+        <mc:AlternateContent>
+          <mc:Choice Requires="wps">
+            <w:drawing>
+              <wp:anchor distT="0" distB="0" distL="114300" distR="114300" simplePos="0" relativeHeight="251682816" behindDoc="0" locked="0" layoutInCell="1" allowOverlap="1" wp14:anchorId="33C1FF96" wp14:editId="0088B5D4">
+                <wp:simplePos x="0" y="0"/>
+                <wp:positionH relativeFrom="column">
+                  <wp:posOffset>1319530</wp:posOffset>
+                </wp:positionH>
+                <wp:positionV relativeFrom="paragraph">
+                  <wp:posOffset>4244754</wp:posOffset>
+                </wp:positionV>
+                <wp:extent cx="1311965" cy="1137037"/>
+                <wp:effectExtent l="0" t="0" r="21590" b="25400"/>
+                <wp:wrapNone/>
+                <wp:docPr id="150688454" name="Oval 9"/>
+                <wp:cNvGraphicFramePr/>
+                <a:graphic xmlns:a="http://schemas.openxmlformats.org/drawingml/2006/main">
+                  <a:graphicData uri="http://schemas.microsoft.com/office/word/2010/wordprocessingShape">
+                    <wps:wsp>
+                      <wps:cNvSpPr/>
+                      <wps:spPr>
+                        <a:xfrm>
+                          <a:off x="0" y="0"/>
+                          <a:ext cx="1311965" cy="1137037"/>
+                        </a:xfrm>
+                        <a:prstGeom prst="ellipse">
+                          <a:avLst/>
+                        </a:prstGeom>
+                        <a:solidFill>
+                          <a:schemeClr val="tx1"/>
+                        </a:solidFill>
+                      </wps:spPr>
+                      <wps:style>
+                        <a:lnRef idx="2">
+                          <a:schemeClr val="accent1">
+                            <a:shade val="15000"/>
+                          </a:schemeClr>
+                        </a:lnRef>
+                        <a:fillRef idx="1">
+                          <a:schemeClr val="accent1"/>
+                        </a:fillRef>
+                        <a:effectRef idx="0">
+                          <a:schemeClr val="accent1"/>
+                        </a:effectRef>
+                        <a:fontRef idx="minor">
+                          <a:schemeClr val="lt1"/>
+                        </a:fontRef>
+                      </wps:style>
+                      <wps:txbx>
+                        <w:txbxContent>
+                          <w:p>
+                            <w:pPr>
+                              <w:jc w:val="center"/>
+                            </w:pPr>
+                            <w:r>
+                              <w:t>Progress Information</w:t>
+                            </w:r>
+                          </w:p>
+                        </w:txbxContent>
+                      </wps:txbx>
+                      <wps:bodyPr rot="0" spcFirstLastPara="0" vertOverflow="overflow" horzOverflow="overflow" vert="horz" wrap="square" lIns="91440" tIns="45720" rIns="91440" bIns="45720" numCol="1" spcCol="0" rtlCol="0" fromWordArt="0" anchor="ctr" anchorCtr="0" forceAA="0" compatLnSpc="1">
+                        <a:prstTxWarp prst="textNoShape">
+                          <a:avLst/>
+                        </a:prstTxWarp>
+                        <a:noAutofit/>
+                      </wps:bodyPr>
+                    </wps:wsp>
+                  </a:graphicData>
+                </a:graphic>
+                <wp14:sizeRelH relativeFrom="margin">
+                  <wp14:pctWidth>0</wp14:pctWidth>
+                </wp14:sizeRelH>
+              </wp:anchor>
+            </w:drawing>
+          </mc:Choice>
+          <mc:Fallback>
+            <w:pict>
+              <v:oval w14:anchorId="33C1FF96" id="_x0000_s1038" style="position:absolute;margin-left:103.9pt;margin-top:334.25pt;width:103.3pt;height:89.55pt;z-index:251682816;visibility:visible;mso-wrap-style:square;mso-width-percent:0;mso-wrap-distance-left:9pt;mso-wrap-distance-top:0;mso-wrap-distance-right:9pt;mso-wrap-distance-bottom:0;mso-position-horizontal:absolute;mso-position-horizontal-relative:text;mso-position-vertical:absolute;mso-position-vertical-relative:text;mso-width-percent:0;mso-width-relative:margin;v-text-anchor:middle" o:gfxdata="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" fillcolor="black [3213]" strokecolor="#091723 [484]" strokeweight="1pt">
+                <v:stroke joinstyle="miter"/>
+                <v:textbox>
+                  <w:txbxContent>
+                    <w:p>
+                      <w:pPr>
+                        <w:jc w:val="center"/>
+                      </w:pPr>
+                      <w:r>
+                        <w:t>Progress Information</w:t>
+                      </w:r>
+                    </w:p>
+                  </w:txbxContent>
+                </v:textbox>
+              </v:oval>
+            </w:pict>
+          </mc:Fallback>
+        </mc:AlternateContent>
+      </w:r>
+      <w:r>
+        <w:rPr>
+          <w:noProof/>
+        </w:rPr>
+        <mc:AlternateContent>
+          <mc:Choice Requires="wps">
+            <w:drawing>
+              <wp:anchor distT="0" distB="0" distL="114300" distR="114300" simplePos="0" relativeHeight="251680768" behindDoc="0" locked="0" layoutInCell="1" allowOverlap="1" wp14:anchorId="2AC5F3EB" wp14:editId="76C368BE">
+                <wp:simplePos x="0" y="0"/>
+                <wp:positionH relativeFrom="column">
+                  <wp:posOffset>1318895</wp:posOffset>
+                </wp:positionH>
+                <wp:positionV relativeFrom="paragraph">
+                  <wp:posOffset>2957195</wp:posOffset>
+                </wp:positionV>
+                <wp:extent cx="1311965" cy="1137037"/>
+                <wp:effectExtent l="0" t="0" r="21590" b="25400"/>
+                <wp:wrapNone/>
+                <wp:docPr id="318149180" name="Oval 9"/>
+                <wp:cNvGraphicFramePr/>
+                <a:graphic xmlns:a="http://schemas.openxmlformats.org/drawingml/2006/main">
+                  <a:graphicData uri="http://schemas.microsoft.com/office/word/2010/wordprocessingShape">
+                    <wps:wsp>
+                      <wps:cNvSpPr/>
+                      <wps:spPr>
+                        <a:xfrm>
+                          <a:off x="0" y="0"/>
+                          <a:ext cx="1311965" cy="1137037"/>
+                        </a:xfrm>
+                        <a:prstGeom prst="ellipse">
+                          <a:avLst/>
+                        </a:prstGeom>
+                        <a:solidFill>
+                          <a:schemeClr val="tx1"/>
+                        </a:solidFill>
+                      </wps:spPr>
+                      <wps:style>
+                        <a:lnRef idx="2">
+                          <a:schemeClr val="accent1">
+                            <a:shade val="15000"/>
+                          </a:schemeClr>
+                        </a:lnRef>
+                        <a:fillRef idx="1">
+                          <a:schemeClr val="accent1"/>
+                        </a:fillRef>
+                        <a:effectRef idx="0">
+                          <a:schemeClr val="accent1"/>
+                        </a:effectRef>
+                        <a:fontRef idx="minor">
+                          <a:schemeClr val="lt1"/>
+                        </a:fontRef>
+                      </wps:style>
+                      <wps:txbx>
+                        <w:txbxContent>
+                          <w:p>
+                            <w:pPr>
+                              <w:jc w:val="center"/>
+                            </w:pPr>
+                            <w:r>
+                              <w:t>Log-In</w:t>
+                            </w:r>
+                          </w:p>
+                        </w:txbxContent>
+                      </wps:txbx>
+                      <wps:bodyPr rot="0" spcFirstLastPara="0" vertOverflow="overflow" horzOverflow="overflow" vert="horz" wrap="square" lIns="91440" tIns="45720" rIns="91440" bIns="45720" numCol="1" spcCol="0" rtlCol="0" fromWordArt="0" anchor="ctr" anchorCtr="0" forceAA="0" compatLnSpc="1">
+                        <a:prstTxWarp prst="textNoShape">
+                          <a:avLst/>
+                        </a:prstTxWarp>
+                        <a:noAutofit/>
+                      </wps:bodyPr>
+                    </wps:wsp>
+                  </a:graphicData>
+                </a:graphic>
+                <wp14:sizeRelH relativeFrom="margin">
+                  <wp14:pctWidth>0</wp14:pctWidth>
+                </wp14:sizeRelH>
+              </wp:anchor>
+            </w:drawing>
+          </mc:Choice>
+          <mc:Fallback>
+            <w:pict>
+              <v:oval w14:anchorId="2AC5F3EB" id="_x0000_s1039" style="position:absolute;margin-left:103.85pt;margin-top:232.85pt;width:103.3pt;height:89.55pt;z-index:251680768;visibility:visible;mso-wrap-style:square;mso-width-percent:0;mso-wrap-distance-left:9pt;mso-wrap-distance-top:0;mso-wrap-distance-right:9pt;mso-wrap-distance-bottom:0;mso-position-horizontal:absolute;mso-position-horizontal-relative:text;mso-position-vertical:absolute;mso-position-vertical-relative:text;mso-width-percent:0;mso-width-relative:margin;v-text-anchor:middle" o:gfxdata="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" fillcolor="black [3213]" strokecolor="#091723 [484]" strokeweight="1pt">
+                <v:stroke joinstyle="miter"/>
+                <v:textbox>
+                  <w:txbxContent>
+                    <w:p>
+                      <w:pPr>
+                        <w:jc w:val="center"/>
+                      </w:pPr>
+                      <w:r>
+                        <w:t>Log-In</w:t>
+                      </w:r>
+                    </w:p>
+                  </w:txbxContent>
+                </v:textbox>
+              </v:oval>
+            </w:pict>
+          </mc:Fallback>
+        </mc:AlternateContent>
+      </w:r>
+      <w:r>
+        <w:rPr>
+          <w:noProof/>
+        </w:rPr>
+        <mc:AlternateContent>
+          <mc:Choice Requires="wps">
+            <w:drawing>
+              <wp:anchor distT="0" distB="0" distL="114300" distR="114300" simplePos="0" relativeHeight="251678720" behindDoc="0" locked="0" layoutInCell="1" allowOverlap="1" wp14:anchorId="740CE031" wp14:editId="41A8DF34">
+                <wp:simplePos x="0" y="0"/>
+                <wp:positionH relativeFrom="column">
+                  <wp:posOffset>1315085</wp:posOffset>
+                </wp:positionH>
+                <wp:positionV relativeFrom="paragraph">
+                  <wp:posOffset>1650282</wp:posOffset>
+                </wp:positionV>
+                <wp:extent cx="1311965" cy="1137037"/>
+                <wp:effectExtent l="0" t="0" r="21590" b="25400"/>
+                <wp:wrapNone/>
+                <wp:docPr id="1222153929" name="Oval 9"/>
+                <wp:cNvGraphicFramePr/>
+                <a:graphic xmlns:a="http://schemas.openxmlformats.org/drawingml/2006/main">
+                  <a:graphicData uri="http://schemas.microsoft.com/office/word/2010/wordprocessingShape">
+                    <wps:wsp>
+                      <wps:cNvSpPr/>
+                      <wps:spPr>
+                        <a:xfrm>
+                          <a:off x="0" y="0"/>
+                          <a:ext cx="1311965" cy="1137037"/>
+                        </a:xfrm>
+                        <a:prstGeom prst="ellipse">
+                          <a:avLst/>
+                        </a:prstGeom>
+                        <a:solidFill>
+                          <a:schemeClr val="tx2"/>
+                        </a:solidFill>
+                      </wps:spPr>
+                      <wps:style>
+                        <a:lnRef idx="2">
+                          <a:schemeClr val="accent1">
+                            <a:shade val="15000"/>
+                          </a:schemeClr>
+                        </a:lnRef>
+                        <a:fillRef idx="1">
+                          <a:schemeClr val="accent1"/>
+                        </a:fillRef>
+                        <a:effectRef idx="0">
+                          <a:schemeClr val="accent1"/>
+                        </a:effectRef>
+                        <a:fontRef idx="minor">
+                          <a:schemeClr val="lt1"/>
+                        </a:fontRef>
+                      </wps:style>
+                      <wps:txbx>
+                        <w:txbxContent>
+                          <w:p>
+                            <w:pPr>
+                              <w:jc w:val="center"/>
+                            </w:pPr>
+                            <w:r>
+                              <w:t>Account</w:t>
+                            </w:r>
+                          </w:p>
+                        </w:txbxContent>
+                      </wps:txbx>
+                      <wps:bodyPr rot="0" spcFirstLastPara="0" vertOverflow="overflow" horzOverflow="overflow" vert="horz" wrap="square" lIns="91440" tIns="45720" rIns="91440" bIns="45720" numCol="1" spcCol="0" rtlCol="0" fromWordArt="0" anchor="ctr" anchorCtr="0" forceAA="0" compatLnSpc="1">
+                        <a:prstTxWarp prst="textNoShape">
+                          <a:avLst/>
+                        </a:prstTxWarp>
+                        <a:noAutofit/>
+                      </wps:bodyPr>
+                    </wps:wsp>
+                  </a:graphicData>
+                </a:graphic>
+                <wp14:sizeRelH relativeFrom="margin">
+                  <wp14:pctWidth>0</wp14:pctWidth>
+                </wp14:sizeRelH>
+              </wp:anchor>
+            </w:drawing>
+          </mc:Choice>
+          <mc:Fallback>
+            <w:pict>
+              <v:oval w14:anchorId="740CE031" id="_x0000_s1040" style="position:absolute;margin-left:103.55pt;margin-top:129.95pt;width:103.3pt;height:89.55pt;z-index:251678720;visibility:visible;mso-wrap-style:square;mso-width-percent:0;mso-wrap-distance-left:9pt;mso-wrap-distance-top:0;mso-wrap-distance-right:9pt;mso-wrap-distance-bottom:0;mso-position-horizontal:absolute;mso-position-horizontal-relative:text;mso-position-vertical:absolute;mso-position-vertical-relative:text;mso-width-percent:0;mso-width-relative:margin;v-text-anchor:middle" o:gfxdata="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" fillcolor="#44546a [3215]" strokecolor="#091723 [484]" strokeweight="1pt">
+                <v:stroke joinstyle="miter"/>
+                <v:textbox>
+                  <w:txbxContent>
+                    <w:p>
+                      <w:pPr>
+                        <w:jc w:val="center"/>
+                      </w:pPr>
+                      <w:r>
+                        <w:t>Account</w:t>
+                      </w:r>
+                    </w:p>
+                  </w:txbxContent>
+                </v:textbox>
+              </v:oval>
+            </w:pict>
+          </mc:Fallback>
+        </mc:AlternateContent>
+      </w:r>
     </w:p>
     <w:sectPr>
       <w:pgSz w:w="15840" w:h="12240" w:orient="landscape"/>
@@ -514,7 +3081,7 @@
 </file>
 
 <file path=word/styles.xml><?xml version="1.0" encoding="utf-8"?>
-<w:styles xmlns:mc="http://schemas.openxmlformats.org/markup-compatibility/2006" xmlns:r="http://schemas.openxmlformats.org/officeDocument/2006/relationships" xmlns:w="http://schemas.openxmlformats.org/wordprocessingml/2006/main" xmlns:w14="http://schemas.microsoft.com/office/word/2010/wordml" xmlns:w15="http://schemas.microsoft.com/office/word/2012/wordml" xmlns:w16cid="http://schemas.microsoft.com/office/word/2016/wordml/cid" xmlns:w16se="http://schemas.microsoft.com/office/word/2015/wordml/symex" mc:Ignorable="w14 w15 w16se w16cid">
+<w:styles xmlns:mc="http://schemas.openxmlformats.org/markup-compatibility/2006" xmlns:r="http://schemas.openxmlformats.org/officeDocument/2006/relationships" xmlns:w="http://schemas.openxmlformats.org/wordprocessingml/2006/main" xmlns:w14="http://schemas.microsoft.com/office/word/2010/wordml" xmlns:w15="http://schemas.microsoft.com/office/word/2012/wordml" xmlns:w16cex="http://schemas.microsoft.com/office/word/2018/wordml/cex" xmlns:w16cid="http://schemas.microsoft.com/office/word/2016/wordml/cid" xmlns:w16="http://schemas.microsoft.com/office/word/2018/wordml" xmlns:w16sdtdh="http://schemas.microsoft.com/office/word/2020/wordml/sdtdatahash" xmlns:w16se="http://schemas.microsoft.com/office/word/2015/wordml/symex" mc:Ignorable="w14 w15 w16se w16cid w16 w16cex w16sdtdh">
   <w:docDefaults>
     <w:rPrDefault>
       <w:rPr>
@@ -530,7 +3097,7 @@
       </w:pPr>
     </w:pPrDefault>
   </w:docDefaults>
-  <w:latentStyles w:defLockedState="0" w:defUIPriority="99" w:defSemiHidden="0" w:defUnhideWhenUsed="0" w:defQFormat="0" w:count="375">
+  <w:latentStyles w:defLockedState="0" w:defUIPriority="99" w:defSemiHidden="0" w:defUnhideWhenUsed="0" w:defQFormat="0" w:count="376">
     <w:lsdException w:name="Normal" w:uiPriority="0" w:qFormat="1"/>
     <w:lsdException w:name="heading 1" w:uiPriority="9" w:qFormat="1"/>
     <w:lsdException w:name="heading 2" w:semiHidden="1" w:uiPriority="9" w:unhideWhenUsed="1" w:qFormat="1"/>
@@ -906,6 +3473,7 @@
     <w:lsdException w:name="Smart Hyperlink" w:semiHidden="1" w:unhideWhenUsed="1"/>
     <w:lsdException w:name="Hashtag" w:semiHidden="1" w:unhideWhenUsed="1"/>
     <w:lsdException w:name="Unresolved Mention" w:semiHidden="1" w:unhideWhenUsed="1"/>
+    <w:lsdException w:name="Smart Link" w:semiHidden="1" w:unhideWhenUsed="1"/>
   </w:latentStyles>
   <w:style w:type="paragraph" w:default="1" w:styleId="Normal">
     <w:name w:val="Normal"/>
@@ -1255,6 +3823,249 @@
 </w:styles>
 </file>
 
+<file path=word/ink/ink1.xml><?xml version="1.0" encoding="utf-8"?>
+<inkml:ink xmlns:inkml="http://www.w3.org/2003/InkML">
+  <inkml:definitions>
+    <inkml:context xml:id="ctx0">
+      <inkml:inkSource xml:id="inkSrc0">
+        <inkml:traceFormat>
+          <inkml:channel name="X" type="integer" min="-2.14748E9" max="2.14748E9" units="cm"/>
+          <inkml:channel name="Y" type="integer" min="-2.14748E9" max="2.14748E9" units="cm"/>
+          <inkml:channel name="F" type="integer" max="32767" units="dev"/>
+        </inkml:traceFormat>
+        <inkml:channelProperties>
+          <inkml:channelProperty channel="X" name="resolution" value="1000" units="1/cm"/>
+          <inkml:channelProperty channel="Y" name="resolution" value="1000" units="1/cm"/>
+          <inkml:channelProperty channel="F" name="resolution" value="0" units="1/dev"/>
+        </inkml:channelProperties>
+      </inkml:inkSource>
+      <inkml:timestamp xml:id="ts0" timeString="2024-01-19T04:40:24.785"/>
+    </inkml:context>
+    <inkml:brush xml:id="br0">
+      <inkml:brushProperty name="width" value="0.05" units="cm"/>
+      <inkml:brushProperty name="height" value="0.05" units="cm"/>
+    </inkml:brush>
+  </inkml:definitions>
+  <inkml:trace contextRef="#ctx0" brushRef="#br0">2 0 24575,'-1'140'0,"2"151"0,7-210 0,29 132 0,-24-150 0,-9-33 0,-1 0 0,-1 47 0,-3-49 0,2 1 0,1-1 0,8 36 0,1-9 0,-3 1 0,2 61 0,-7 116 0,-4-137 0,3-67 0,1 0 0,14 55 0,2-25 0,-13-44 0,0 1 0,4 22 0,-3-1 0,0-1 0,-1 1 0,1 52 0,-8 1258 0,-1-1333 0,0 0 0,0 0 0,-2 0 0,0-1 0,0 1 0,-1-1 0,-9 16 0,-7 21 0,21-49 0,-6 14 0,0 0 0,1 0 0,1 0 0,0 1 0,1 0 0,1 0 0,0 31 0,2-45 0,0-1 0,1 1 0,-1 0 0,1-1 0,-1 1 0,1-1 0,-1 1 0,1-1 0,0 0 0,0 1 0,0-1 0,-1 0 0,1 1 0,1-1 0,-1 0 0,0 0 0,0 0 0,2 2 0,1-1 0,0 0 0,-1 0 0,1-1 0,0 1 0,0-1 0,0 1 0,4 0 0,6 0 0,1 0 0,-1-1 0,17-1 0,106-13 0,3-1 0,538 14 233,-311 1-1831,-344-1-5228</inkml:trace>
+</inkml:ink>
+</file>
+
+<file path=word/ink/ink2.xml><?xml version="1.0" encoding="utf-8"?>
+<inkml:ink xmlns:inkml="http://www.w3.org/2003/InkML">
+  <inkml:definitions>
+    <inkml:context xml:id="ctx0">
+      <inkml:inkSource xml:id="inkSrc0">
+        <inkml:traceFormat>
+          <inkml:channel name="X" type="integer" min="-2.14748E9" max="2.14748E9" units="cm"/>
+          <inkml:channel name="Y" type="integer" min="-2.14748E9" max="2.14748E9" units="cm"/>
+          <inkml:channel name="F" type="integer" max="32767" units="dev"/>
+        </inkml:traceFormat>
+        <inkml:channelProperties>
+          <inkml:channelProperty channel="X" name="resolution" value="1000" units="1/cm"/>
+          <inkml:channelProperty channel="Y" name="resolution" value="1000" units="1/cm"/>
+          <inkml:channelProperty channel="F" name="resolution" value="0" units="1/dev"/>
+        </inkml:channelProperties>
+      </inkml:inkSource>
+      <inkml:timestamp xml:id="ts0" timeString="2024-01-19T04:40:20.679"/>
+    </inkml:context>
+    <inkml:brush xml:id="br0">
+      <inkml:brushProperty name="width" value="0.05" units="cm"/>
+      <inkml:brushProperty name="height" value="0.05" units="cm"/>
+    </inkml:brush>
+  </inkml:definitions>
+  <inkml:trace contextRef="#ctx0" brushRef="#br0">1237 0 24575,'-855'0'0,"851"0"0,0 0 0,0 0 0,0 1 0,-1-1 0,1 1 0,0-1 0,0 2 0,0-1 0,0 0 0,0 1 0,-7 3 0,9-3 0,0 0 0,0 0 0,1 0 0,-1 0 0,0 0 0,1 0 0,-1 1 0,1-1 0,0 0 0,0 1 0,0-1 0,0 1 0,0 0 0,0-1 0,1 1 0,-1 0 0,1-1 0,0 1 0,0 4 0,-1 4 0,-1 0 0,-1-1 0,0 1 0,0-1 0,-1 0 0,-6 13 0,3-7 0,-8 28 0,7-3 0,-5 66 0,5-25 0,-1-22 0,0-1 0,-2 95 0,11-115 0,1 34 0,-15 132 0,6-158 0,-2 11 0,3 0 0,-1 58 0,9-35 0,-13 94 0,3-71 0,7 149 0,4-119 0,0-19 0,-4 126 0,-9-149 0,5-50 0,0 43 0,6-34 0,1-22 0,-1 1 0,-2-1 0,-5 30 0,-1-7 0,3 1 0,3 94 0,3-95 0,-2-42 0,0 1 0,-1-1 0,0 0 0,-1 0 0,0 0 0,-6 13 0,4-9 0,1 0 0,-5 21 0,0 79 0,-1 0 0,-2-56 0,7-39 0,1 0 0,1 0 0,1 0 0,0 0 0,2 27 0,0-44 0,0 1 0,1-1 0,0 0 0,-1 1 0,1-1 0,0 0 0,0 1 0,1-1 0,-1 0 0,0 0 0,1 0 0,-1 0 0,1 0 0,0 0 0,0 0 0,0-1 0,-1 1 0,2-1 0,-1 1 0,0-1 0,0 0 0,0 0 0,1 0 0,-1 0 0,0 0 0,1 0 0,-1-1 0,1 1 0,2 0 0,9 1 0,0-1 0,0 0 0,0-1 0,15-2 0,-13 1 0,589-4 0,-348 7 0,56-2-1365,-289 0-5461</inkml:trace>
+</inkml:ink>
+</file>
+
+<file path=word/ink/ink3.xml><?xml version="1.0" encoding="utf-8"?>
+<inkml:ink xmlns:inkml="http://www.w3.org/2003/InkML">
+  <inkml:definitions>
+    <inkml:context xml:id="ctx0">
+      <inkml:inkSource xml:id="inkSrc0">
+        <inkml:traceFormat>
+          <inkml:channel name="X" type="integer" min="-2.14748E9" max="2.14748E9" units="cm"/>
+          <inkml:channel name="Y" type="integer" min="-2.14748E9" max="2.14748E9" units="cm"/>
+          <inkml:channel name="F" type="integer" max="32767" units="dev"/>
+        </inkml:traceFormat>
+        <inkml:channelProperties>
+          <inkml:channelProperty channel="X" name="resolution" value="1000" units="1/cm"/>
+          <inkml:channelProperty channel="Y" name="resolution" value="1000" units="1/cm"/>
+          <inkml:channelProperty channel="F" name="resolution" value="0" units="1/dev"/>
+        </inkml:channelProperties>
+      </inkml:inkSource>
+      <inkml:timestamp xml:id="ts0" timeString="2024-01-19T04:40:11.089"/>
+    </inkml:context>
+    <inkml:brush xml:id="br0">
+      <inkml:brushProperty name="width" value="0.05" units="cm"/>
+      <inkml:brushProperty name="height" value="0.05" units="cm"/>
+    </inkml:brush>
+  </inkml:definitions>
+  <inkml:trace contextRef="#ctx0" brushRef="#br0">1 0 24575,'0'3672'0,"-1"-3667"0,1 0 0,1 0 0,-1-1 0,1 1 0,-1 0 0,2-1 0,-1 1 0,0-1 0,4 9 0,-3-11 0,-1 0 0,1 0 0,0 0 0,0 0 0,0 0 0,0 0 0,0 0 0,0 0 0,1-1 0,-1 1 0,0-1 0,1 0 0,-1 0 0,1 0 0,0 0 0,-1 0 0,1 0 0,3 0 0,21 2 0,-1-1 0,1-1 0,50-5 0,-6 1 0,897 1 195,-494 3-1755,-450-1-5266</inkml:trace>
+</inkml:ink>
+</file>
+
+<file path=word/ink/ink4.xml><?xml version="1.0" encoding="utf-8"?>
+<inkml:ink xmlns:inkml="http://www.w3.org/2003/InkML">
+  <inkml:definitions>
+    <inkml:context xml:id="ctx0">
+      <inkml:inkSource xml:id="inkSrc0">
+        <inkml:traceFormat>
+          <inkml:channel name="X" type="integer" min="-2.14748E9" max="2.14748E9" units="cm"/>
+          <inkml:channel name="Y" type="integer" min="-2.14748E9" max="2.14748E9" units="cm"/>
+          <inkml:channel name="F" type="integer" max="32767" units="dev"/>
+        </inkml:traceFormat>
+        <inkml:channelProperties>
+          <inkml:channelProperty channel="X" name="resolution" value="1000" units="1/cm"/>
+          <inkml:channelProperty channel="Y" name="resolution" value="1000" units="1/cm"/>
+          <inkml:channelProperty channel="F" name="resolution" value="0" units="1/dev"/>
+        </inkml:channelProperties>
+      </inkml:inkSource>
+      <inkml:timestamp xml:id="ts0" timeString="2024-01-19T04:39:59.384"/>
+    </inkml:context>
+    <inkml:brush xml:id="br0">
+      <inkml:brushProperty name="width" value="0.05" units="cm"/>
+      <inkml:brushProperty name="height" value="0.05" units="cm"/>
+    </inkml:brush>
+  </inkml:definitions>
+  <inkml:trace contextRef="#ctx0" brushRef="#br0">1 1 24575,'0'3535'0,"-1"-3532"0,1 1 0,0 0 0,1-1 0,-1 1 0,1-1 0,-1 1 0,1-1 0,0 1 0,1-1 0,-1 1 0,3 4 0,-3-6 0,1-1 0,0 1 0,-1 0 0,1-1 0,0 1 0,0-1 0,0 1 0,0-1 0,0 0 0,1 0 0,-1 0 0,0 0 0,1 0 0,-1-1 0,0 1 0,1-1 0,4 1 0,26 2 0,0-2 0,43-4 0,-4 0 0,703 3 0,-758-1 0,-1-1 0,0-1 0,1 0 0,27-10 0,-24 7 0,2 0 0,22-3 0,43 4 0,-52 4 0,51-9 0,33-15-1365,-97 21-5461</inkml:trace>
+</inkml:ink>
+</file>
+
+<file path=word/ink/ink5.xml><?xml version="1.0" encoding="utf-8"?>
+<inkml:ink xmlns:inkml="http://www.w3.org/2003/InkML">
+  <inkml:definitions>
+    <inkml:context xml:id="ctx0">
+      <inkml:inkSource xml:id="inkSrc0">
+        <inkml:traceFormat>
+          <inkml:channel name="X" type="integer" min="-2.14748E9" max="2.14748E9" units="cm"/>
+          <inkml:channel name="Y" type="integer" min="-2.14748E9" max="2.14748E9" units="cm"/>
+          <inkml:channel name="F" type="integer" max="32767" units="dev"/>
+        </inkml:traceFormat>
+        <inkml:channelProperties>
+          <inkml:channelProperty channel="X" name="resolution" value="1000" units="1/cm"/>
+          <inkml:channelProperty channel="Y" name="resolution" value="1000" units="1/cm"/>
+          <inkml:channelProperty channel="F" name="resolution" value="0" units="1/dev"/>
+        </inkml:channelProperties>
+      </inkml:inkSource>
+      <inkml:timestamp xml:id="ts0" timeString="2024-01-19T04:39:53.505"/>
+    </inkml:context>
+    <inkml:brush xml:id="br0">
+      <inkml:brushProperty name="width" value="0.05" units="cm"/>
+      <inkml:brushProperty name="height" value="0.05" units="cm"/>
+    </inkml:brush>
+  </inkml:definitions>
+  <inkml:trace contextRef="#ctx0" brushRef="#br0">1376 1 24575,'-52'2'0,"0"2"0,0 3 0,-57 14 0,66-11 0,0 3 0,1 1 0,1 2 0,-60 31 0,85-39 0,0-1 0,-1-1 0,0 0 0,0-1 0,0-1 0,-1 0 0,0-1 0,-19 0 0,25-2 0,-1 2 0,1 0 0,0 0 0,-15 7 0,16-6 0,-1 0 0,0 0 0,1-1 0,-21 2 0,-215-3 0,121-4 0,99 1 0,17 0 0,0 1 0,-1 0 0,1 0 0,-17 3 0,25-2 0,0-1 0,0 1 0,0 0 0,0 0 0,0-1 0,0 1 0,0 0 0,0 1 0,0-1 0,1 0 0,-1 0 0,0 1 0,1-1 0,-1 1 0,1 0 0,-1-1 0,1 1 0,0 0 0,0 0 0,0 0 0,0 0 0,0 0 0,0 0 0,0 0 0,1 0 0,-1 4 0,-2 19 0,1-1 0,2 1 0,3 31 0,-1 3 0,-2 110 0,2 88 0,19-77 0,-1-16 0,-19-49 0,1 9 0,1-102 0,1-1 0,10 32 0,-7-32 0,-2 1 0,4 29 0,-6-27 0,2 0 0,10 32 0,-9-35 0,0 0 0,-2 0 0,4 32 0,-7-27 0,-1 1 0,1 0 0,2 0 0,1 0 0,0 0 0,3 0 0,10 30 0,-5-24 0,-2 0 0,-1 0 0,-2 0 0,-1 1 0,-2 0 0,-1 1 0,-3 60 0,-2 608 0,3-387 0,-1-312 0,0 1 0,0-1 0,0 1 0,1-1 0,0 1 0,0-1 0,0 1 0,2 4 0,-2-7 0,0-1 0,0 1 0,1 0 0,-1-1 0,0 1 0,0-1 0,1 1 0,-1-1 0,1 0 0,0 0 0,-1 1 0,1-1 0,0 0 0,-1 0 0,1-1 0,0 1 0,0 0 0,0-1 0,0 1 0,0-1 0,2 1 0,94 10 0,1-3 0,114-8 0,-104 0 0,-89 1 0,0 1 0,28 6 0,-27-4 0,42 4 0,290-8 222,-168-1-1809,-162 1-5239</inkml:trace>
+</inkml:ink>
+</file>
+
+<file path=word/ink/ink6.xml><?xml version="1.0" encoding="utf-8"?>
+<inkml:ink xmlns:inkml="http://www.w3.org/2003/InkML">
+  <inkml:definitions>
+    <inkml:context xml:id="ctx0">
+      <inkml:inkSource xml:id="inkSrc0">
+        <inkml:traceFormat>
+          <inkml:channel name="X" type="integer" min="-2.14748E9" max="2.14748E9" units="cm"/>
+          <inkml:channel name="Y" type="integer" min="-2.14748E9" max="2.14748E9" units="cm"/>
+          <inkml:channel name="F" type="integer" max="32767" units="dev"/>
+        </inkml:traceFormat>
+        <inkml:channelProperties>
+          <inkml:channelProperty channel="X" name="resolution" value="1000" units="1/cm"/>
+          <inkml:channelProperty channel="Y" name="resolution" value="1000" units="1/cm"/>
+          <inkml:channelProperty channel="F" name="resolution" value="0" units="1/dev"/>
+        </inkml:channelProperties>
+      </inkml:inkSource>
+      <inkml:timestamp xml:id="ts0" timeString="2024-01-19T04:39:47.434"/>
+    </inkml:context>
+    <inkml:brush xml:id="br0">
+      <inkml:brushProperty name="width" value="0.05" units="cm"/>
+      <inkml:brushProperty name="height" value="0.05" units="cm"/>
+    </inkml:brush>
+  </inkml:definitions>
+  <inkml:trace contextRef="#ctx0" brushRef="#br0">1 180 24575,'12'-4'0,"1"0"0,0 0 0,0 1 0,0 1 0,0 0 0,0 1 0,25 0 0,4 0 0,57-8 0,124-5 0,195-25 0,-313 26 0,283-25 0,-305 28 0,34-1 0,116 0 0,34 0 0,-183 10 0,86 3 0,-148 2 0,0 0 0,0 1 0,0 2 0,34 14 0,15 5 0,-32-14 0,-19-4 0,2-2 0,-1 0 0,1-1 0,0-1 0,25 0 0,118 7 0,6-1 0,895-11 0,-1060 1 0,1 0 0,-1 1 0,1 0 0,-1 0 0,1 0 0,-1 1 0,0 0 0,0 0 0,0 0 0,0 1 0,0 0 0,10 7 0,-12-7 0,0 1 0,0-1 0,-1 1 0,1 0 0,-1 0 0,0 1 0,0-1 0,0 1 0,0 0 0,-1 0 0,0-1 0,0 2 0,0-1 0,-1 0 0,1 0 0,0 6 0,2 31 0,-2 0 0,-4 56 0,0-27 0,1 738 0,-1-779 0,-1 1 0,-14 58 0,9-56 0,2 1 0,-2 34 0,-6 81 0,7-79 0,3 1 0,5 81 0,1-44 0,-2 65-1365,0-150-5461</inkml:trace>
+</inkml:ink>
+</file>
+
+<file path=word/ink/ink7.xml><?xml version="1.0" encoding="utf-8"?>
+<inkml:ink xmlns:inkml="http://www.w3.org/2003/InkML">
+  <inkml:definitions>
+    <inkml:context xml:id="ctx0">
+      <inkml:inkSource xml:id="inkSrc0">
+        <inkml:traceFormat>
+          <inkml:channel name="X" type="integer" min="-2.14748E9" max="2.14748E9" units="cm"/>
+          <inkml:channel name="Y" type="integer" min="-2.14748E9" max="2.14748E9" units="cm"/>
+          <inkml:channel name="F" type="integer" max="32767" units="dev"/>
+        </inkml:traceFormat>
+        <inkml:channelProperties>
+          <inkml:channelProperty channel="X" name="resolution" value="1000" units="1/cm"/>
+          <inkml:channelProperty channel="Y" name="resolution" value="1000" units="1/cm"/>
+          <inkml:channelProperty channel="F" name="resolution" value="0" units="1/dev"/>
+        </inkml:channelProperties>
+      </inkml:inkSource>
+      <inkml:timestamp xml:id="ts0" timeString="2024-01-19T04:39:42.135"/>
+    </inkml:context>
+    <inkml:brush xml:id="br0">
+      <inkml:brushProperty name="width" value="0.05" units="cm"/>
+      <inkml:brushProperty name="height" value="0.05" units="cm"/>
+    </inkml:brush>
+  </inkml:definitions>
+  <inkml:trace contextRef="#ctx0" brushRef="#br0">0 1 24575,'0'765'-1365,"0"-742"-5461</inkml:trace>
+</inkml:ink>
+</file>
+
+<file path=word/ink/ink8.xml><?xml version="1.0" encoding="utf-8"?>
+<inkml:ink xmlns:inkml="http://www.w3.org/2003/InkML">
+  <inkml:definitions>
+    <inkml:context xml:id="ctx0">
+      <inkml:inkSource xml:id="inkSrc0">
+        <inkml:traceFormat>
+          <inkml:channel name="X" type="integer" min="-2.14748E9" max="2.14748E9" units="cm"/>
+          <inkml:channel name="Y" type="integer" min="-2.14748E9" max="2.14748E9" units="cm"/>
+          <inkml:channel name="F" type="integer" max="32767" units="dev"/>
+        </inkml:traceFormat>
+        <inkml:channelProperties>
+          <inkml:channelProperty channel="X" name="resolution" value="1000" units="1/cm"/>
+          <inkml:channelProperty channel="Y" name="resolution" value="1000" units="1/cm"/>
+          <inkml:channelProperty channel="F" name="resolution" value="0" units="1/dev"/>
+        </inkml:channelProperties>
+      </inkml:inkSource>
+      <inkml:timestamp xml:id="ts0" timeString="2024-01-19T04:39:38.471"/>
+    </inkml:context>
+    <inkml:brush xml:id="br0">
+      <inkml:brushProperty name="width" value="0.05" units="cm"/>
+      <inkml:brushProperty name="height" value="0.05" units="cm"/>
+    </inkml:brush>
+  </inkml:definitions>
+  <inkml:trace contextRef="#ctx0" brushRef="#br0">1 0 24575,'0'492'0,"1"-478"0,0-1 0,1 1 0,1-1 0,0 1 0,9 21 0,-6-21 0,-2 1 0,0 0 0,0 0 0,1 20 0,-4 18-1365,-1-30-5461</inkml:trace>
+</inkml:ink>
+</file>
+
+<file path=word/ink/ink9.xml><?xml version="1.0" encoding="utf-8"?>
+<inkml:ink xmlns:inkml="http://www.w3.org/2003/InkML">
+  <inkml:definitions>
+    <inkml:context xml:id="ctx0">
+      <inkml:inkSource xml:id="inkSrc0">
+        <inkml:traceFormat>
+          <inkml:channel name="X" type="integer" min="-2.14748E9" max="2.14748E9" units="cm"/>
+          <inkml:channel name="Y" type="integer" min="-2.14748E9" max="2.14748E9" units="cm"/>
+          <inkml:channel name="F" type="integer" max="32767" units="dev"/>
+        </inkml:traceFormat>
+        <inkml:channelProperties>
+          <inkml:channelProperty channel="X" name="resolution" value="1000" units="1/cm"/>
+          <inkml:channelProperty channel="Y" name="resolution" value="1000" units="1/cm"/>
+          <inkml:channelProperty channel="F" name="resolution" value="0" units="1/dev"/>
+        </inkml:channelProperties>
+      </inkml:inkSource>
+      <inkml:timestamp xml:id="ts0" timeString="2024-01-19T04:39:34.878"/>
+    </inkml:context>
+    <inkml:brush xml:id="br0">
+      <inkml:brushProperty name="width" value="0.05" units="cm"/>
+      <inkml:brushProperty name="height" value="0.05" units="cm"/>
+    </inkml:brush>
+  </inkml:definitions>
+  <inkml:trace contextRef="#ctx0" brushRef="#br0">3359 1 24575,'-995'0'0,"981"1"0,0 0 0,1 1 0,-15 4 0,-28 4 0,-95-1 0,-59 6 0,139-5 0,39-4 0,-44 1 0,53-5 0,-1 1 0,1 0 0,-31 11 0,-19 2 0,29-11 0,0-1 0,-79-6 0,33 0 0,-177 14 0,-8-1 0,248-10 0,0 1 0,0 1 0,-42 11 0,54-9 0,0 0 0,-22 12 0,-16 7 0,42-21 0,-39 13 0,2 2 0,0 2 0,-47 28 0,89-45 0,1 1 0,0 0 0,1 0 0,-1 1 0,1-1 0,0 1 0,0 0 0,0 0 0,1 0 0,-1 0 0,1 1 0,-3 7 0,-1 7 0,0 0 0,-4 28 0,0-3 0,-1 0 0,2 0 0,1 1 0,3 0 0,0 77 0,7 751 123,-1-509-1611,0-345-5338</inkml:trace>
+</inkml:ink>
+</file>
+
 <file path=word/theme/theme1.xml><?xml version="1.0" encoding="utf-8"?>
 <a:theme xmlns:a="http://schemas.openxmlformats.org/drawingml/2006/main" name="Office Theme">
   <a:themeElements>

</xml_diff>